<commit_message>
Edición antes de corrección de estilo tema 2
</commit_message>
<xml_diff>
--- a/fuentes/contenidos/grado11/guion02/MA_11_02_CO_REC210.docx
+++ b/fuentes/contenidos/grado11/guion02/MA_11_02_CO_REC210.docx
@@ -1,6 +1,6 @@
 
 <file path=word/document.xml><?xml version="1.0" encoding="utf-8"?>
-<w:document xmlns:wpc="http://schemas.microsoft.com/office/word/2010/wordprocessingCanvas" xmlns:mo="http://schemas.microsoft.com/office/mac/office/2008/main" xmlns:mc="http://schemas.openxmlformats.org/markup-compatibility/2006" xmlns:mv="urn:schemas-microsoft-com:mac:vml" xmlns:o="urn:schemas-microsoft-com:office:office" xmlns:r="http://schemas.openxmlformats.org/officeDocument/2006/relationships" xmlns:m="http://schemas.openxmlformats.org/officeDocument/2006/math" xmlns:v="urn:schemas-microsoft-com:vml" xmlns:wp14="http://schemas.microsoft.com/office/word/2010/wordprocessingDrawing" xmlns:wp="http://schemas.openxmlformats.org/drawingml/2006/wordprocessingDrawing" xmlns:w10="urn:schemas-microsoft-com:office:word" xmlns:w="http://schemas.openxmlformats.org/wordprocessingml/2006/main" xmlns:w14="http://schemas.microsoft.com/office/word/2010/wordml" xmlns:wpg="http://schemas.microsoft.com/office/word/2010/wordprocessingGroup" xmlns:wpi="http://schemas.microsoft.com/office/word/2010/wordprocessingInk" xmlns:wne="http://schemas.microsoft.com/office/word/2006/wordml" xmlns:wps="http://schemas.microsoft.com/office/word/2010/wordprocessingShape" mc:Ignorable="w14 wp14">
+<w:document xmlns:wpc="http://schemas.microsoft.com/office/word/2010/wordprocessingCanvas" xmlns:mc="http://schemas.openxmlformats.org/markup-compatibility/2006" xmlns:o="urn:schemas-microsoft-com:office:office" xmlns:r="http://schemas.openxmlformats.org/officeDocument/2006/relationships" xmlns:m="http://schemas.openxmlformats.org/officeDocument/2006/math" xmlns:v="urn:schemas-microsoft-com:vml" xmlns:wp14="http://schemas.microsoft.com/office/word/2010/wordprocessingDrawing" xmlns:wp="http://schemas.openxmlformats.org/drawingml/2006/wordprocessingDrawing" xmlns:w10="urn:schemas-microsoft-com:office:word" xmlns:w="http://schemas.openxmlformats.org/wordprocessingml/2006/main" xmlns:w14="http://schemas.microsoft.com/office/word/2010/wordml" xmlns:w15="http://schemas.microsoft.com/office/word/2012/wordml" xmlns:wpg="http://schemas.microsoft.com/office/word/2010/wordprocessingGroup" xmlns:wpi="http://schemas.microsoft.com/office/word/2010/wordprocessingInk" xmlns:wne="http://schemas.microsoft.com/office/word/2006/wordml" xmlns:wps="http://schemas.microsoft.com/office/word/2010/wordprocessingShape" mc:Ignorable="w14 w15 wp14">
   <w:body>
     <w:p>
       <w:pPr>
@@ -65,7 +65,27 @@
           <w:szCs w:val="18"/>
           <w:highlight w:val="green"/>
         </w:rPr>
-        <w:t>Nombre del guión a que corresponde el ejercicio</w:t>
+        <w:t xml:space="preserve">Nombre del </w:t>
+      </w:r>
+      <w:proofErr w:type="spellStart"/>
+      <w:r>
+        <w:rPr>
+          <w:rFonts w:ascii="Arial" w:hAnsi="Arial"/>
+          <w:sz w:val="18"/>
+          <w:szCs w:val="18"/>
+          <w:highlight w:val="green"/>
+        </w:rPr>
+        <w:t>guión</w:t>
+      </w:r>
+      <w:proofErr w:type="spellEnd"/>
+      <w:r>
+        <w:rPr>
+          <w:rFonts w:ascii="Arial" w:hAnsi="Arial"/>
+          <w:sz w:val="18"/>
+          <w:szCs w:val="18"/>
+          <w:highlight w:val="green"/>
+        </w:rPr>
+        <w:t xml:space="preserve"> a que corresponde el ejercicio</w:t>
       </w:r>
     </w:p>
     <w:p>
@@ -321,6 +341,7 @@
         <w:rPr>
           <w:rFonts w:ascii="Times New Roman" w:hAnsi="Times New Roman" w:cs="Times New Roman"/>
           <w:color w:val="000000"/>
+          <w:highlight w:val="yellow"/>
         </w:rPr>
         <w:t>Actividad en la que se practica como se componen funciones</w:t>
       </w:r>
@@ -333,8 +354,6 @@
           <w:szCs w:val="18"/>
         </w:rPr>
       </w:pPr>
-      <w:bookmarkStart w:id="0" w:name="_GoBack"/>
-      <w:bookmarkEnd w:id="0"/>
     </w:p>
     <w:p>
       <w:pPr>
@@ -1898,6 +1917,7 @@
         </w:rPr>
         <w:t xml:space="preserve">Medio </w:t>
       </w:r>
+      <w:proofErr w:type="spellStart"/>
       <w:r>
         <w:rPr>
           <w:rFonts w:ascii="Arial" w:hAnsi="Arial"/>
@@ -1907,6 +1927,7 @@
         </w:rPr>
         <w:t>ó</w:t>
       </w:r>
+      <w:proofErr w:type="spellEnd"/>
       <w:r>
         <w:rPr>
           <w:rFonts w:ascii="Arial" w:hAnsi="Arial"/>
@@ -2494,7 +2515,27 @@
           <w:szCs w:val="18"/>
           <w:highlight w:val="green"/>
         </w:rPr>
-        <w:t>Sin ordenación aleatoria (S/N):)</w:t>
+        <w:t>Sin ordenación aleatoria (S/N</w:t>
+      </w:r>
+      <w:proofErr w:type="gramStart"/>
+      <w:r>
+        <w:rPr>
+          <w:rFonts w:ascii="Arial" w:hAnsi="Arial"/>
+          <w:sz w:val="18"/>
+          <w:szCs w:val="18"/>
+          <w:highlight w:val="green"/>
+        </w:rPr>
+        <w:t>):</w:t>
+      </w:r>
+      <w:proofErr w:type="gramEnd"/>
+      <w:r>
+        <w:rPr>
+          <w:rFonts w:ascii="Arial" w:hAnsi="Arial"/>
+          <w:sz w:val="18"/>
+          <w:szCs w:val="18"/>
+          <w:highlight w:val="green"/>
+        </w:rPr>
+        <w:t>)</w:t>
       </w:r>
     </w:p>
     <w:p>
@@ -3082,7 +3123,13 @@
         <w:rPr>
           <w:lang w:val="es-ES"/>
         </w:rPr>
-        <w:t>, entonces se tiene que:</w:t>
+        <w:t xml:space="preserve"> ,</w:t>
+      </w:r>
+      <w:r>
+        <w:rPr>
+          <w:lang w:val="es-ES"/>
+        </w:rPr>
+        <w:t xml:space="preserve"> entonces se tiene que:</w:t>
       </w:r>
     </w:p>
     <w:p>
@@ -3311,16 +3358,7 @@
               <w:rPr>
                 <w:rFonts w:ascii="Cambria Math" w:hAnsi="Cambria Math" w:cs="Arial"/>
               </w:rPr>
-              <m:t>2</m:t>
-            </m:r>
-            <m:r>
-              <m:rPr>
-                <m:sty m:val="bi"/>
-              </m:rPr>
-              <w:rPr>
-                <w:rFonts w:ascii="Cambria Math" w:hAnsi="Cambria Math" w:cs="Arial"/>
-              </w:rPr>
-              <m:t>x-1</m:t>
+              <m:t>x</m:t>
             </m:r>
           </m:num>
           <m:den>
@@ -3331,16 +3369,7 @@
               <w:rPr>
                 <w:rFonts w:ascii="Cambria Math" w:hAnsi="Cambria Math" w:cs="Arial"/>
               </w:rPr>
-              <m:t>2</m:t>
-            </m:r>
-            <m:r>
-              <m:rPr>
-                <m:sty m:val="bi"/>
-              </m:rPr>
-              <w:rPr>
-                <w:rFonts w:ascii="Cambria Math" w:hAnsi="Cambria Math" w:cs="Arial"/>
-              </w:rPr>
-              <m:t>x-3</m:t>
+              <m:t>2-x</m:t>
             </m:r>
           </m:den>
         </m:f>
@@ -3617,39 +3646,15 @@
             </m:ctrlPr>
           </m:dPr>
           <m:e>
-            <m:f>
-              <m:fPr>
-                <m:ctrlPr>
-                  <w:rPr>
-                    <w:rFonts w:ascii="Cambria Math" w:hAnsi="Cambria Math" w:cs="Arial"/>
-                    <w:b/>
-                    <w:i/>
-                  </w:rPr>
-                </m:ctrlPr>
-              </m:fPr>
-              <m:num>
-                <m:r>
-                  <m:rPr>
-                    <m:sty m:val="bi"/>
-                  </m:rPr>
-                  <w:rPr>
-                    <w:rFonts w:ascii="Cambria Math" w:hAnsi="Cambria Math" w:cs="Arial"/>
-                  </w:rPr>
-                  <m:t>3</m:t>
-                </m:r>
-              </m:num>
-              <m:den>
-                <m:r>
-                  <m:rPr>
-                    <m:sty m:val="bi"/>
-                  </m:rPr>
-                  <w:rPr>
-                    <w:rFonts w:ascii="Cambria Math" w:hAnsi="Cambria Math" w:cs="Arial"/>
-                  </w:rPr>
-                  <m:t>2</m:t>
-                </m:r>
-              </m:den>
-            </m:f>
+            <m:r>
+              <m:rPr>
+                <m:sty m:val="bi"/>
+              </m:rPr>
+              <w:rPr>
+                <w:rFonts w:ascii="Cambria Math" w:hAnsi="Cambria Math" w:cs="Arial"/>
+              </w:rPr>
+              <m:t>2</m:t>
+            </m:r>
             <m:r>
               <m:rPr>
                 <m:sty m:val="bi"/>
@@ -4059,13 +4064,7 @@
           <w:rPr>
             <w:rFonts w:ascii="Cambria Math" w:hAnsi="Cambria Math" w:cs="Arial"/>
           </w:rPr>
-          <m:t>g∘f</m:t>
-        </m:r>
-        <m:r>
-          <w:rPr>
-            <w:rFonts w:ascii="Cambria Math" w:hAnsi="Cambria Math" w:cs="Arial"/>
-          </w:rPr>
-          <m:t>=</m:t>
+          <m:t>g∘f=</m:t>
         </m:r>
         <m:f>
           <m:fPr>
@@ -4081,25 +4080,7 @@
               <w:rPr>
                 <w:rFonts w:ascii="Cambria Math" w:hAnsi="Cambria Math" w:cs="Arial"/>
               </w:rPr>
-              <m:t>7</m:t>
-            </m:r>
-            <m:r>
-              <w:rPr>
-                <w:rFonts w:ascii="Cambria Math" w:hAnsi="Cambria Math" w:cs="Arial"/>
-              </w:rPr>
-              <m:t>x</m:t>
-            </m:r>
-            <m:r>
-              <w:rPr>
-                <w:rFonts w:ascii="Cambria Math" w:hAnsi="Cambria Math" w:cs="Arial"/>
-              </w:rPr>
-              <m:t>+1</m:t>
-            </m:r>
-            <m:r>
-              <w:rPr>
-                <w:rFonts w:ascii="Cambria Math" w:hAnsi="Cambria Math" w:cs="Arial"/>
-              </w:rPr>
-              <m:t>1</m:t>
+              <m:t>7x+11</m:t>
             </m:r>
           </m:num>
           <m:den>
@@ -4526,7 +4507,6 @@
           <w:szCs w:val="18"/>
           <w:highlight w:val="green"/>
         </w:rPr>
-        <w:lastRenderedPageBreak/>
         <w:t>Pregunta 3</w:t>
       </w:r>
       <w:r>
@@ -4935,13 +4915,7 @@
                   <w:rPr>
                     <w:rFonts w:ascii="Cambria Math" w:hAnsi="Cambria Math" w:cs="Arial"/>
                   </w:rPr>
-                  <m:t>x</m:t>
-                </m:r>
-                <m:r>
-                  <w:rPr>
-                    <w:rFonts w:ascii="Cambria Math" w:hAnsi="Cambria Math" w:cs="Arial"/>
-                  </w:rPr>
-                  <m:t>+2</m:t>
+                  <m:t>x+2</m:t>
                 </m:r>
               </m:num>
               <m:den>
@@ -4949,13 +4923,7 @@
                   <w:rPr>
                     <w:rFonts w:ascii="Cambria Math" w:hAnsi="Cambria Math" w:cs="Arial"/>
                   </w:rPr>
-                  <m:t>2x</m:t>
-                </m:r>
-                <m:r>
-                  <w:rPr>
-                    <w:rFonts w:ascii="Cambria Math" w:hAnsi="Cambria Math" w:cs="Arial"/>
-                  </w:rPr>
-                  <m:t>+1</m:t>
+                  <m:t>2x+1</m:t>
                 </m:r>
               </m:den>
             </m:f>
@@ -4987,13 +4955,7 @@
           <w:rPr>
             <w:rFonts w:ascii="Cambria Math" w:hAnsi="Cambria Math" w:cs="Arial"/>
           </w:rPr>
-          <m:t>f∘g</m:t>
-        </m:r>
-        <m:r>
-          <w:rPr>
-            <w:rFonts w:ascii="Cambria Math" w:hAnsi="Cambria Math" w:cs="Arial"/>
-          </w:rPr>
-          <m:t>=</m:t>
+          <m:t>f∘g=</m:t>
         </m:r>
         <m:f>
           <m:fPr>
@@ -5451,14 +5413,7 @@
             <w:rFonts w:ascii="Cambria Math" w:hAnsi="Cambria Math"/>
             <w:lang w:val="es-ES"/>
           </w:rPr>
-          <m:t>=</m:t>
-        </m:r>
-        <m:r>
-          <w:rPr>
-            <w:rFonts w:ascii="Cambria Math" w:hAnsi="Cambria Math"/>
-            <w:lang w:val="es-ES"/>
-          </w:rPr>
-          <m:t>Sen(</m:t>
+          <m:t>=Sen(</m:t>
         </m:r>
         <m:sSup>
           <m:sSupPr>
@@ -5758,13 +5713,7 @@
           <w:rPr>
             <w:rFonts w:ascii="Cambria Math" w:hAnsi="Cambria Math" w:cs="Arial"/>
           </w:rPr>
-          <m:t>f∘g=</m:t>
-        </m:r>
-        <m:r>
-          <w:rPr>
-            <w:rFonts w:ascii="Cambria Math" w:hAnsi="Cambria Math" w:cs="Arial"/>
-          </w:rPr>
-          <m:t>|Sen x|</m:t>
+          <m:t>f∘g=|Sen x|</m:t>
         </m:r>
       </m:oMath>
       <w:r>
@@ -5962,7 +5911,7 @@
           <w:rPr>
             <w:rFonts w:ascii="Cambria Math" w:hAnsi="Cambria Math" w:cs="Arial"/>
           </w:rPr>
-          <m:t>Dom f∘g=</m:t>
+          <m:t>Dom f∘g</m:t>
         </m:r>
         <m:r>
           <m:rPr>
@@ -5971,7 +5920,7 @@
           <w:rPr>
             <w:rFonts w:ascii="Cambria Math" w:hAnsi="Cambria Math" w:cs="Arial"/>
           </w:rPr>
-          <m:t>R</m:t>
+          <m:t>=R</m:t>
         </m:r>
       </m:oMath>
       <w:r>
@@ -6176,7 +6125,14 @@
             <w:rFonts w:ascii="Cambria Math" w:hAnsi="Cambria Math"/>
             <w:lang w:val="es-ES"/>
           </w:rPr>
-          <m:t>Sec x</m:t>
+          <m:t>s</m:t>
+        </m:r>
+        <m:r>
+          <w:rPr>
+            <w:rFonts w:ascii="Cambria Math" w:hAnsi="Cambria Math"/>
+            <w:lang w:val="es-ES"/>
+          </w:rPr>
+          <m:t>ec x</m:t>
         </m:r>
       </m:oMath>
       <w:r>
@@ -6256,7 +6212,18 @@
           <w:szCs w:val="18"/>
           <w:highlight w:val="yellow"/>
         </w:rPr>
-        <w:t xml:space="preserve"> caracteres máximo)</w:t>
+        <w:t xml:space="preserve"> caracteres máxim</w:t>
+      </w:r>
+      <w:bookmarkStart w:id="0" w:name="_GoBack"/>
+      <w:bookmarkEnd w:id="0"/>
+      <w:r>
+        <w:rPr>
+          <w:rFonts w:ascii="Arial" w:hAnsi="Arial" w:cs="Arial"/>
+          <w:sz w:val="18"/>
+          <w:szCs w:val="18"/>
+          <w:highlight w:val="yellow"/>
+        </w:rPr>
+        <w:t>o)</w:t>
       </w:r>
     </w:p>
     <w:p>
@@ -6370,13 +6337,7 @@
           <w:rPr>
             <w:rFonts w:ascii="Cambria Math" w:hAnsi="Cambria Math" w:cs="Arial"/>
           </w:rPr>
-          <m:t>f∘g=</m:t>
-        </m:r>
-        <m:r>
-          <w:rPr>
-            <w:rFonts w:ascii="Cambria Math" w:hAnsi="Cambria Math" w:cs="Arial"/>
-          </w:rPr>
-          <m:t>Sec</m:t>
+          <m:t>f∘g=Sec</m:t>
         </m:r>
         <m:d>
           <m:dPr>
@@ -6475,50 +6436,7 @@
           <w:rPr>
             <w:rFonts w:ascii="Cambria Math" w:hAnsi="Cambria Math" w:cs="Arial"/>
           </w:rPr>
-          <m:t>f∘g=</m:t>
-        </m:r>
-        <m:r>
-          <w:rPr>
-            <w:rFonts w:ascii="Cambria Math" w:hAnsi="Cambria Math" w:cs="Arial"/>
-          </w:rPr>
-          <m:t>Sen x</m:t>
-        </m:r>
-      </m:oMath>
-      <w:r>
-        <w:rPr>
-          <w:rFonts w:ascii="Arial" w:hAnsi="Arial" w:cs="Arial"/>
-        </w:rPr>
-        <w:t xml:space="preserve"> </w:t>
-      </w:r>
-    </w:p>
-    <w:p>
-      <w:pPr>
-        <w:rPr>
-          <w:rFonts w:ascii="Arial" w:hAnsi="Arial" w:cs="Arial"/>
-        </w:rPr>
-      </w:pPr>
-    </w:p>
-    <w:p>
-      <w:pPr>
-        <w:rPr>
-          <w:rFonts w:ascii="Arial" w:hAnsi="Arial" w:cs="Arial"/>
-        </w:rPr>
-      </w:pPr>
-      <m:oMath>
-        <m:r>
-          <w:rPr>
-            <w:rFonts w:ascii="Cambria Math" w:hAnsi="Cambria Math" w:cs="Arial"/>
-          </w:rPr>
-          <m:t>Dom f∘g=</m:t>
-        </m:r>
-        <m:r>
-          <m:rPr>
-            <m:scr m:val="double-struck"/>
-          </m:rPr>
-          <w:rPr>
-            <w:rFonts w:ascii="Cambria Math" w:hAnsi="Cambria Math" w:cs="Arial"/>
-          </w:rPr>
-          <m:t>R</m:t>
+          <m:t>f∘g=Sen x</m:t>
         </m:r>
       </m:oMath>
       <w:r>
@@ -6560,6 +6478,44 @@
           <w:rPr>
             <w:rFonts w:ascii="Cambria Math" w:hAnsi="Cambria Math" w:cs="Arial"/>
           </w:rPr>
+          <m:t>=R</m:t>
+        </m:r>
+      </m:oMath>
+      <w:r>
+        <w:rPr>
+          <w:rFonts w:ascii="Arial" w:hAnsi="Arial" w:cs="Arial"/>
+          <w:b/>
+        </w:rPr>
+        <w:t xml:space="preserve"> </w:t>
+      </w:r>
+    </w:p>
+    <w:p>
+      <w:pPr>
+        <w:rPr>
+          <w:rFonts w:ascii="Arial" w:hAnsi="Arial" w:cs="Arial"/>
+        </w:rPr>
+      </w:pPr>
+    </w:p>
+    <w:p>
+      <w:pPr>
+        <w:rPr>
+          <w:rFonts w:ascii="Arial" w:hAnsi="Arial" w:cs="Arial"/>
+        </w:rPr>
+      </w:pPr>
+      <m:oMath>
+        <m:r>
+          <w:rPr>
+            <w:rFonts w:ascii="Cambria Math" w:hAnsi="Cambria Math" w:cs="Arial"/>
+          </w:rPr>
+          <m:t>Dom f∘g</m:t>
+        </m:r>
+        <m:r>
+          <m:rPr>
+            <m:scr m:val="double-struck"/>
+          </m:rPr>
+          <w:rPr>
+            <w:rFonts w:ascii="Cambria Math" w:hAnsi="Cambria Math" w:cs="Arial"/>
+          </w:rPr>
           <m:t>=R-{ …,</m:t>
         </m:r>
         <m:f>
@@ -6567,7 +6523,6 @@
             <m:ctrlPr>
               <w:rPr>
                 <w:rFonts w:ascii="Cambria Math" w:hAnsi="Cambria Math" w:cs="Arial"/>
-                <w:b/>
                 <w:i/>
               </w:rPr>
             </m:ctrlPr>
@@ -6576,7 +6531,6 @@
             <m:r>
               <m:rPr>
                 <m:lit/>
-                <m:sty m:val="bi"/>
               </m:rPr>
               <w:rPr>
                 <w:rFonts w:ascii="Cambria Math" w:hAnsi="Cambria Math" w:cs="Arial"/>
@@ -6584,29 +6538,14 @@
               <m:t>-</m:t>
             </m:r>
             <m:r>
-              <m:rPr>
-                <m:sty m:val="bi"/>
-              </m:rPr>
               <w:rPr>
                 <w:rFonts w:ascii="Cambria Math" w:hAnsi="Cambria Math" w:cs="Arial"/>
               </w:rPr>
-              <m:t>5</m:t>
-            </m:r>
-            <m:r>
-              <m:rPr>
-                <m:sty m:val="bi"/>
-              </m:rPr>
-              <w:rPr>
-                <w:rFonts w:ascii="Cambria Math" w:hAnsi="Cambria Math" w:cs="Arial"/>
-              </w:rPr>
-              <m:t>π</m:t>
+              <m:t>5π</m:t>
             </m:r>
           </m:num>
           <m:den>
             <m:r>
-              <m:rPr>
-                <m:sty m:val="bi"/>
-              </m:rPr>
               <w:rPr>
                 <w:rFonts w:ascii="Cambria Math" w:hAnsi="Cambria Math" w:cs="Arial"/>
               </w:rPr>
@@ -6615,9 +6554,6 @@
           </m:den>
         </m:f>
         <m:r>
-          <m:rPr>
-            <m:sty m:val="bi"/>
-          </m:rPr>
           <w:rPr>
             <w:rFonts w:ascii="Cambria Math" w:hAnsi="Cambria Math" w:cs="Arial"/>
           </w:rPr>
@@ -6628,36 +6564,20 @@
             <m:ctrlPr>
               <w:rPr>
                 <w:rFonts w:ascii="Cambria Math" w:hAnsi="Cambria Math" w:cs="Arial"/>
-                <w:b/>
                 <w:i/>
               </w:rPr>
             </m:ctrlPr>
           </m:fPr>
           <m:num>
             <m:r>
-              <m:rPr>
-                <m:sty m:val="bi"/>
-              </m:rPr>
               <w:rPr>
                 <w:rFonts w:ascii="Cambria Math" w:hAnsi="Cambria Math" w:cs="Arial"/>
               </w:rPr>
-              <m:t>3</m:t>
-            </m:r>
-            <m:r>
-              <m:rPr>
-                <m:sty m:val="bi"/>
-              </m:rPr>
-              <w:rPr>
-                <w:rFonts w:ascii="Cambria Math" w:hAnsi="Cambria Math" w:cs="Arial"/>
-              </w:rPr>
-              <m:t>π</m:t>
+              <m:t>3π</m:t>
             </m:r>
           </m:num>
           <m:den>
             <m:r>
-              <m:rPr>
-                <m:sty m:val="bi"/>
-              </m:rPr>
               <w:rPr>
                 <w:rFonts w:ascii="Cambria Math" w:hAnsi="Cambria Math" w:cs="Arial"/>
               </w:rPr>
@@ -6666,9 +6586,6 @@
           </m:den>
         </m:f>
         <m:r>
-          <m:rPr>
-            <m:sty m:val="bi"/>
-          </m:rPr>
           <w:rPr>
             <w:rFonts w:ascii="Cambria Math" w:hAnsi="Cambria Math" w:cs="Arial"/>
           </w:rPr>
@@ -6679,16 +6596,12 @@
             <m:ctrlPr>
               <w:rPr>
                 <w:rFonts w:ascii="Cambria Math" w:hAnsi="Cambria Math" w:cs="Arial"/>
-                <w:b/>
                 <w:i/>
               </w:rPr>
             </m:ctrlPr>
           </m:fPr>
           <m:num>
             <m:r>
-              <m:rPr>
-                <m:sty m:val="bi"/>
-              </m:rPr>
               <w:rPr>
                 <w:rFonts w:ascii="Cambria Math" w:hAnsi="Cambria Math" w:cs="Arial"/>
               </w:rPr>
@@ -6697,9 +6610,6 @@
           </m:num>
           <m:den>
             <m:r>
-              <m:rPr>
-                <m:sty m:val="bi"/>
-              </m:rPr>
               <w:rPr>
                 <w:rFonts w:ascii="Cambria Math" w:hAnsi="Cambria Math" w:cs="Arial"/>
               </w:rPr>
@@ -6708,9 +6618,6 @@
           </m:den>
         </m:f>
         <m:r>
-          <m:rPr>
-            <m:sty m:val="bi"/>
-          </m:rPr>
           <w:rPr>
             <w:rFonts w:ascii="Cambria Math" w:hAnsi="Cambria Math" w:cs="Arial"/>
           </w:rPr>
@@ -6721,16 +6628,12 @@
             <m:ctrlPr>
               <w:rPr>
                 <w:rFonts w:ascii="Cambria Math" w:hAnsi="Cambria Math" w:cs="Arial"/>
-                <w:b/>
                 <w:i/>
               </w:rPr>
             </m:ctrlPr>
           </m:fPr>
           <m:num>
             <m:r>
-              <m:rPr>
-                <m:sty m:val="bi"/>
-              </m:rPr>
               <w:rPr>
                 <w:rFonts w:ascii="Cambria Math" w:hAnsi="Cambria Math" w:cs="Arial"/>
               </w:rPr>
@@ -6739,9 +6642,6 @@
           </m:num>
           <m:den>
             <m:r>
-              <m:rPr>
-                <m:sty m:val="bi"/>
-              </m:rPr>
               <w:rPr>
                 <w:rFonts w:ascii="Cambria Math" w:hAnsi="Cambria Math" w:cs="Arial"/>
               </w:rPr>
@@ -6750,9 +6650,6 @@
           </m:den>
         </m:f>
         <m:r>
-          <m:rPr>
-            <m:sty m:val="bi"/>
-          </m:rPr>
           <w:rPr>
             <w:rFonts w:ascii="Cambria Math" w:hAnsi="Cambria Math" w:cs="Arial"/>
           </w:rPr>
@@ -6763,36 +6660,20 @@
             <m:ctrlPr>
               <w:rPr>
                 <w:rFonts w:ascii="Cambria Math" w:hAnsi="Cambria Math" w:cs="Arial"/>
-                <w:b/>
                 <w:i/>
               </w:rPr>
             </m:ctrlPr>
           </m:fPr>
           <m:num>
             <m:r>
-              <m:rPr>
-                <m:sty m:val="bi"/>
-              </m:rPr>
               <w:rPr>
                 <w:rFonts w:ascii="Cambria Math" w:hAnsi="Cambria Math" w:cs="Arial"/>
               </w:rPr>
-              <m:t>3</m:t>
-            </m:r>
-            <m:r>
-              <m:rPr>
-                <m:sty m:val="bi"/>
-              </m:rPr>
-              <w:rPr>
-                <w:rFonts w:ascii="Cambria Math" w:hAnsi="Cambria Math" w:cs="Arial"/>
-              </w:rPr>
-              <m:t>π</m:t>
+              <m:t>3π</m:t>
             </m:r>
           </m:num>
           <m:den>
             <m:r>
-              <m:rPr>
-                <m:sty m:val="bi"/>
-              </m:rPr>
               <w:rPr>
                 <w:rFonts w:ascii="Cambria Math" w:hAnsi="Cambria Math" w:cs="Arial"/>
               </w:rPr>
@@ -6801,9 +6682,6 @@
           </m:den>
         </m:f>
         <m:r>
-          <m:rPr>
-            <m:sty m:val="bi"/>
-          </m:rPr>
           <w:rPr>
             <w:rFonts w:ascii="Cambria Math" w:hAnsi="Cambria Math" w:cs="Arial"/>
           </w:rPr>
@@ -6814,36 +6692,20 @@
             <m:ctrlPr>
               <w:rPr>
                 <w:rFonts w:ascii="Cambria Math" w:hAnsi="Cambria Math" w:cs="Arial"/>
-                <w:b/>
                 <w:i/>
               </w:rPr>
             </m:ctrlPr>
           </m:fPr>
           <m:num>
             <m:r>
-              <m:rPr>
-                <m:sty m:val="bi"/>
-              </m:rPr>
               <w:rPr>
                 <w:rFonts w:ascii="Cambria Math" w:hAnsi="Cambria Math" w:cs="Arial"/>
               </w:rPr>
-              <m:t>5</m:t>
-            </m:r>
-            <m:r>
-              <m:rPr>
-                <m:sty m:val="bi"/>
-              </m:rPr>
-              <w:rPr>
-                <w:rFonts w:ascii="Cambria Math" w:hAnsi="Cambria Math" w:cs="Arial"/>
-              </w:rPr>
-              <m:t>π</m:t>
+              <m:t>5π</m:t>
             </m:r>
           </m:num>
           <m:den>
             <m:r>
-              <m:rPr>
-                <m:sty m:val="bi"/>
-              </m:rPr>
               <w:rPr>
                 <w:rFonts w:ascii="Cambria Math" w:hAnsi="Cambria Math" w:cs="Arial"/>
               </w:rPr>
@@ -6852,9 +6714,6 @@
           </m:den>
         </m:f>
         <m:r>
-          <m:rPr>
-            <m:sty m:val="bi"/>
-          </m:rPr>
           <w:rPr>
             <w:rFonts w:ascii="Cambria Math" w:hAnsi="Cambria Math" w:cs="Arial"/>
           </w:rPr>
@@ -6864,7 +6723,6 @@
       <w:r>
         <w:rPr>
           <w:rFonts w:ascii="Arial" w:hAnsi="Arial" w:cs="Arial"/>
-          <w:b/>
         </w:rPr>
         <w:t xml:space="preserve"> </w:t>
       </w:r>
@@ -6898,7 +6756,7 @@
 </file>
 
 <file path=word/styles.xml><?xml version="1.0" encoding="utf-8"?>
-<w:styles xmlns:mc="http://schemas.openxmlformats.org/markup-compatibility/2006" xmlns:r="http://schemas.openxmlformats.org/officeDocument/2006/relationships" xmlns:w="http://schemas.openxmlformats.org/wordprocessingml/2006/main" xmlns:w14="http://schemas.microsoft.com/office/word/2010/wordml" mc:Ignorable="w14">
+<w:styles xmlns:mc="http://schemas.openxmlformats.org/markup-compatibility/2006" xmlns:r="http://schemas.openxmlformats.org/officeDocument/2006/relationships" xmlns:w="http://schemas.openxmlformats.org/wordprocessingml/2006/main" xmlns:w14="http://schemas.microsoft.com/office/word/2010/wordml" xmlns:w15="http://schemas.microsoft.com/office/word/2012/wordml" mc:Ignorable="w14 w15">
   <w:docDefaults>
     <w:rPrDefault>
       <w:rPr>
@@ -6910,404 +6768,369 @@
     </w:rPrDefault>
     <w:pPrDefault/>
   </w:docDefaults>
-  <w:latentStyles w:defLockedState="0" w:defUIPriority="99" w:defSemiHidden="1" w:defUnhideWhenUsed="1" w:defQFormat="0" w:count="276">
-    <w:lsdException w:name="Normal" w:semiHidden="0" w:uiPriority="0" w:unhideWhenUsed="0" w:qFormat="1"/>
-    <w:lsdException w:name="heading 1" w:semiHidden="0" w:uiPriority="9" w:unhideWhenUsed="0" w:qFormat="1"/>
-    <w:lsdException w:name="heading 2" w:uiPriority="9" w:qFormat="1"/>
-    <w:lsdException w:name="heading 3" w:uiPriority="9" w:qFormat="1"/>
-    <w:lsdException w:name="heading 4" w:uiPriority="9" w:qFormat="1"/>
-    <w:lsdException w:name="heading 5" w:uiPriority="9" w:qFormat="1"/>
-    <w:lsdException w:name="heading 6" w:uiPriority="9" w:qFormat="1"/>
-    <w:lsdException w:name="heading 7" w:uiPriority="9" w:qFormat="1"/>
-    <w:lsdException w:name="heading 8" w:uiPriority="9" w:qFormat="1"/>
-    <w:lsdException w:name="heading 9" w:uiPriority="9" w:qFormat="1"/>
-    <w:lsdException w:name="toc 1" w:uiPriority="39"/>
-    <w:lsdException w:name="toc 2" w:uiPriority="39"/>
-    <w:lsdException w:name="toc 3" w:uiPriority="39"/>
-    <w:lsdException w:name="toc 4" w:uiPriority="39"/>
-    <w:lsdException w:name="toc 5" w:uiPriority="39"/>
-    <w:lsdException w:name="toc 6" w:uiPriority="39"/>
-    <w:lsdException w:name="toc 7" w:uiPriority="39"/>
-    <w:lsdException w:name="toc 8" w:uiPriority="39"/>
-    <w:lsdException w:name="toc 9" w:uiPriority="39"/>
-    <w:lsdException w:name="caption" w:uiPriority="35" w:qFormat="1"/>
-    <w:lsdException w:name="Title" w:semiHidden="0" w:uiPriority="10" w:unhideWhenUsed="0" w:qFormat="1"/>
-    <w:lsdException w:name="Default Paragraph Font" w:uiPriority="1"/>
-    <w:lsdException w:name="Subtitle" w:semiHidden="0" w:uiPriority="11" w:unhideWhenUsed="0" w:qFormat="1"/>
-    <w:lsdException w:name="Strong" w:semiHidden="0" w:uiPriority="22" w:unhideWhenUsed="0" w:qFormat="1"/>
-    <w:lsdException w:name="Emphasis" w:semiHidden="0" w:uiPriority="20" w:unhideWhenUsed="0" w:qFormat="1"/>
-    <w:lsdException w:name="Table Grid" w:semiHidden="0" w:uiPriority="59" w:unhideWhenUsed="0"/>
-    <w:lsdException w:name="Placeholder Text" w:unhideWhenUsed="0"/>
-    <w:lsdException w:name="No Spacing" w:semiHidden="0" w:uiPriority="1" w:unhideWhenUsed="0" w:qFormat="1"/>
-    <w:lsdException w:name="Light Shading" w:semiHidden="0" w:uiPriority="60" w:unhideWhenUsed="0"/>
-    <w:lsdException w:name="Light List" w:semiHidden="0" w:uiPriority="61" w:unhideWhenUsed="0"/>
-    <w:lsdException w:name="Light Grid" w:semiHidden="0" w:uiPriority="62" w:unhideWhenUsed="0"/>
-    <w:lsdException w:name="Medium Shading 1" w:semiHidden="0" w:uiPriority="63" w:unhideWhenUsed="0"/>
-    <w:lsdException w:name="Medium Shading 2" w:semiHidden="0" w:uiPriority="64" w:unhideWhenUsed="0"/>
-    <w:lsdException w:name="Medium List 1" w:semiHidden="0" w:uiPriority="65" w:unhideWhenUsed="0"/>
-    <w:lsdException w:name="Medium List 2" w:semiHidden="0" w:uiPriority="66" w:unhideWhenUsed="0"/>
-    <w:lsdException w:name="Medium Grid 1" w:semiHidden="0" w:uiPriority="67" w:unhideWhenUsed="0"/>
-    <w:lsdException w:name="Medium Grid 2" w:semiHidden="0" w:uiPriority="68" w:unhideWhenUsed="0"/>
-    <w:lsdException w:name="Medium Grid 3" w:semiHidden="0" w:uiPriority="69" w:unhideWhenUsed="0"/>
-    <w:lsdException w:name="Dark List" w:semiHidden="0" w:uiPriority="70" w:unhideWhenUsed="0"/>
-    <w:lsdException w:name="Colorful Shading" w:semiHidden="0" w:uiPriority="71" w:unhideWhenUsed="0"/>
-    <w:lsdException w:name="Colorful List" w:semiHidden="0" w:uiPriority="72" w:unhideWhenUsed="0"/>
-    <w:lsdException w:name="Colorful Grid" w:semiHidden="0" w:uiPriority="73" w:unhideWhenUsed="0"/>
-    <w:lsdException w:name="Light Shading Accent 1" w:semiHidden="0" w:uiPriority="60" w:unhideWhenUsed="0"/>
-    <w:lsdException w:name="Light List Accent 1" w:semiHidden="0" w:uiPriority="61" w:unhideWhenUsed="0"/>
-    <w:lsdException w:name="Light Grid Accent 1" w:semiHidden="0" w:uiPriority="62" w:unhideWhenUsed="0"/>
-    <w:lsdException w:name="Medium Shading 1 Accent 1" w:semiHidden="0" w:uiPriority="63" w:unhideWhenUsed="0"/>
-    <w:lsdException w:name="Medium Shading 2 Accent 1" w:semiHidden="0" w:uiPriority="64" w:unhideWhenUsed="0"/>
-    <w:lsdException w:name="Medium List 1 Accent 1" w:semiHidden="0" w:uiPriority="65" w:unhideWhenUsed="0"/>
-    <w:lsdException w:name="Revision" w:unhideWhenUsed="0"/>
-    <w:lsdException w:name="List Paragraph" w:semiHidden="0" w:uiPriority="34" w:unhideWhenUsed="0" w:qFormat="1"/>
-    <w:lsdException w:name="Quote" w:semiHidden="0" w:uiPriority="29" w:unhideWhenUsed="0" w:qFormat="1"/>
-    <w:lsdException w:name="Intense Quote" w:semiHidden="0" w:uiPriority="30" w:unhideWhenUsed="0" w:qFormat="1"/>
-    <w:lsdException w:name="Medium List 2 Accent 1" w:semiHidden="0" w:uiPriority="66" w:unhideWhenUsed="0"/>
-    <w:lsdException w:name="Medium Grid 1 Accent 1" w:semiHidden="0" w:uiPriority="67" w:unhideWhenUsed="0"/>
-    <w:lsdException w:name="Medium Grid 2 Accent 1" w:semiHidden="0" w:uiPriority="68" w:unhideWhenUsed="0"/>
-    <w:lsdException w:name="Medium Grid 3 Accent 1" w:semiHidden="0" w:uiPriority="69" w:unhideWhenUsed="0"/>
-    <w:lsdException w:name="Dark List Accent 1" w:semiHidden="0" w:uiPriority="70" w:unhideWhenUsed="0"/>
-    <w:lsdException w:name="Colorful Shading Accent 1" w:semiHidden="0" w:uiPriority="71" w:unhideWhenUsed="0"/>
-    <w:lsdException w:name="Colorful List Accent 1" w:semiHidden="0" w:uiPriority="72" w:unhideWhenUsed="0"/>
-    <w:lsdException w:name="Colorful Grid Accent 1" w:semiHidden="0" w:uiPriority="73" w:unhideWhenUsed="0"/>
-    <w:lsdException w:name="Light Shading Accent 2" w:semiHidden="0" w:uiPriority="60" w:unhideWhenUsed="0"/>
-    <w:lsdException w:name="Light List Accent 2" w:semiHidden="0" w:uiPriority="61" w:unhideWhenUsed="0"/>
-    <w:lsdException w:name="Light Grid Accent 2" w:semiHidden="0" w:uiPriority="62" w:unhideWhenUsed="0"/>
-    <w:lsdException w:name="Medium Shading 1 Accent 2" w:semiHidden="0" w:uiPriority="63" w:unhideWhenUsed="0"/>
-    <w:lsdException w:name="Medium Shading 2 Accent 2" w:semiHidden="0" w:uiPriority="64" w:unhideWhenUsed="0"/>
-    <w:lsdException w:name="Medium List 1 Accent 2" w:semiHidden="0" w:uiPriority="65" w:unhideWhenUsed="0"/>
-    <w:lsdException w:name="Medium List 2 Accent 2" w:semiHidden="0" w:uiPriority="66" w:unhideWhenUsed="0"/>
-    <w:lsdException w:name="Medium Grid 1 Accent 2" w:semiHidden="0" w:uiPriority="67" w:unhideWhenUsed="0"/>
-    <w:lsdException w:name="Medium Grid 2 Accent 2" w:semiHidden="0" w:uiPriority="68" w:unhideWhenUsed="0"/>
-    <w:lsdException w:name="Medium Grid 3 Accent 2" w:semiHidden="0" w:uiPriority="69" w:unhideWhenUsed="0"/>
-    <w:lsdException w:name="Dark List Accent 2" w:semiHidden="0" w:uiPriority="70" w:unhideWhenUsed="0"/>
-    <w:lsdException w:name="Colorful Shading Accent 2" w:semiHidden="0" w:uiPriority="71" w:unhideWhenUsed="0"/>
-    <w:lsdException w:name="Colorful List Accent 2" w:semiHidden="0" w:uiPriority="72" w:unhideWhenUsed="0"/>
-    <w:lsdException w:name="Colorful Grid Accent 2" w:semiHidden="0" w:uiPriority="73" w:unhideWhenUsed="0"/>
-    <w:lsdException w:name="Light Shading Accent 3" w:semiHidden="0" w:uiPriority="60" w:unhideWhenUsed="0"/>
-    <w:lsdException w:name="Light List Accent 3" w:semiHidden="0" w:uiPriority="61" w:unhideWhenUsed="0"/>
-    <w:lsdException w:name="Light Grid Accent 3" w:semiHidden="0" w:uiPriority="62" w:unhideWhenUsed="0"/>
-    <w:lsdException w:name="Medium Shading 1 Accent 3" w:semiHidden="0" w:uiPriority="63" w:unhideWhenUsed="0"/>
-    <w:lsdException w:name="Medium Shading 2 Accent 3" w:semiHidden="0" w:uiPriority="64" w:unhideWhenUsed="0"/>
-    <w:lsdException w:name="Medium List 1 Accent 3" w:semiHidden="0" w:uiPriority="65" w:unhideWhenUsed="0"/>
-    <w:lsdException w:name="Medium List 2 Accent 3" w:semiHidden="0" w:uiPriority="66" w:unhideWhenUsed="0"/>
-    <w:lsdException w:name="Medium Grid 1 Accent 3" w:semiHidden="0" w:uiPriority="67" w:unhideWhenUsed="0"/>
-    <w:lsdException w:name="Medium Grid 2 Accent 3" w:semiHidden="0" w:uiPriority="68" w:unhideWhenUsed="0"/>
-    <w:lsdException w:name="Medium Grid 3 Accent 3" w:semiHidden="0" w:uiPriority="69" w:unhideWhenUsed="0"/>
-    <w:lsdException w:name="Dark List Accent 3" w:semiHidden="0" w:uiPriority="70" w:unhideWhenUsed="0"/>
-    <w:lsdException w:name="Colorful Shading Accent 3" w:semiHidden="0" w:uiPriority="71" w:unhideWhenUsed="0"/>
-    <w:lsdException w:name="Colorful List Accent 3" w:semiHidden="0" w:uiPriority="72" w:unhideWhenUsed="0"/>
-    <w:lsdException w:name="Colorful Grid Accent 3" w:semiHidden="0" w:uiPriority="73" w:unhideWhenUsed="0"/>
-    <w:lsdException w:name="Light Shading Accent 4" w:semiHidden="0" w:uiPriority="60" w:unhideWhenUsed="0"/>
-    <w:lsdException w:name="Light List Accent 4" w:semiHidden="0" w:uiPriority="61" w:unhideWhenUsed="0"/>
-    <w:lsdException w:name="Light Grid Accent 4" w:semiHidden="0" w:uiPriority="62" w:unhideWhenUsed="0"/>
-    <w:lsdException w:name="Medium Shading 1 Accent 4" w:semiHidden="0" w:uiPriority="63" w:unhideWhenUsed="0"/>
-    <w:lsdException w:name="Medium Shading 2 Accent 4" w:semiHidden="0" w:uiPriority="64" w:unhideWhenUsed="0"/>
-    <w:lsdException w:name="Medium List 1 Accent 4" w:semiHidden="0" w:uiPriority="65" w:unhideWhenUsed="0"/>
-    <w:lsdException w:name="Medium List 2 Accent 4" w:semiHidden="0" w:uiPriority="66" w:unhideWhenUsed="0"/>
-    <w:lsdException w:name="Medium Grid 1 Accent 4" w:semiHidden="0" w:uiPriority="67" w:unhideWhenUsed="0"/>
-    <w:lsdException w:name="Medium Grid 2 Accent 4" w:semiHidden="0" w:uiPriority="68" w:unhideWhenUsed="0"/>
-    <w:lsdException w:name="Medium Grid 3 Accent 4" w:semiHidden="0" w:uiPriority="69" w:unhideWhenUsed="0"/>
-    <w:lsdException w:name="Dark List Accent 4" w:semiHidden="0" w:uiPriority="70" w:unhideWhenUsed="0"/>
-    <w:lsdException w:name="Colorful Shading Accent 4" w:semiHidden="0" w:uiPriority="71" w:unhideWhenUsed="0"/>
-    <w:lsdException w:name="Colorful List Accent 4" w:semiHidden="0" w:uiPriority="72" w:unhideWhenUsed="0"/>
-    <w:lsdException w:name="Colorful Grid Accent 4" w:semiHidden="0" w:uiPriority="73" w:unhideWhenUsed="0"/>
-    <w:lsdException w:name="Light Shading Accent 5" w:semiHidden="0" w:uiPriority="60" w:unhideWhenUsed="0"/>
-    <w:lsdException w:name="Light List Accent 5" w:semiHidden="0" w:uiPriority="61" w:unhideWhenUsed="0"/>
-    <w:lsdException w:name="Light Grid Accent 5" w:semiHidden="0" w:uiPriority="62" w:unhideWhenUsed="0"/>
-    <w:lsdException w:name="Medium Shading 1 Accent 5" w:semiHidden="0" w:uiPriority="63" w:unhideWhenUsed="0"/>
-    <w:lsdException w:name="Medium Shading 2 Accent 5" w:semiHidden="0" w:uiPriority="64" w:unhideWhenUsed="0"/>
-    <w:lsdException w:name="Medium List 1 Accent 5" w:semiHidden="0" w:uiPriority="65" w:unhideWhenUsed="0"/>
-    <w:lsdException w:name="Medium List 2 Accent 5" w:semiHidden="0" w:uiPriority="66" w:unhideWhenUsed="0"/>
-    <w:lsdException w:name="Medium Grid 1 Accent 5" w:semiHidden="0" w:uiPriority="67" w:unhideWhenUsed="0"/>
-    <w:lsdException w:name="Medium Grid 2 Accent 5" w:semiHidden="0" w:uiPriority="68" w:unhideWhenUsed="0"/>
-    <w:lsdException w:name="Medium Grid 3 Accent 5" w:semiHidden="0" w:uiPriority="69" w:unhideWhenUsed="0"/>
-    <w:lsdException w:name="Dark List Accent 5" w:semiHidden="0" w:uiPriority="70" w:unhideWhenUsed="0"/>
-    <w:lsdException w:name="Colorful Shading Accent 5" w:semiHidden="0" w:uiPriority="71" w:unhideWhenUsed="0"/>
-    <w:lsdException w:name="Colorful List Accent 5" w:semiHidden="0" w:uiPriority="72" w:unhideWhenUsed="0"/>
-    <w:lsdException w:name="Colorful Grid Accent 5" w:semiHidden="0" w:uiPriority="73" w:unhideWhenUsed="0"/>
-    <w:lsdException w:name="Light Shading Accent 6" w:semiHidden="0" w:uiPriority="60" w:unhideWhenUsed="0"/>
-    <w:lsdException w:name="Light List Accent 6" w:semiHidden="0" w:uiPriority="61" w:unhideWhenUsed="0"/>
-    <w:lsdException w:name="Light Grid Accent 6" w:semiHidden="0" w:uiPriority="62" w:unhideWhenUsed="0"/>
-    <w:lsdException w:name="Medium Shading 1 Accent 6" w:semiHidden="0" w:uiPriority="63" w:unhideWhenUsed="0"/>
-    <w:lsdException w:name="Medium Shading 2 Accent 6" w:semiHidden="0" w:uiPriority="64" w:unhideWhenUsed="0"/>
-    <w:lsdException w:name="Medium List 1 Accent 6" w:semiHidden="0" w:uiPriority="65" w:unhideWhenUsed="0"/>
-    <w:lsdException w:name="Medium List 2 Accent 6" w:semiHidden="0" w:uiPriority="66" w:unhideWhenUsed="0"/>
-    <w:lsdException w:name="Medium Grid 1 Accent 6" w:semiHidden="0" w:uiPriority="67" w:unhideWhenUsed="0"/>
-    <w:lsdException w:name="Medium Grid 2 Accent 6" w:semiHidden="0" w:uiPriority="68" w:unhideWhenUsed="0"/>
-    <w:lsdException w:name="Medium Grid 3 Accent 6" w:semiHidden="0" w:uiPriority="69" w:unhideWhenUsed="0"/>
-    <w:lsdException w:name="Dark List Accent 6" w:semiHidden="0" w:uiPriority="70" w:unhideWhenUsed="0"/>
-    <w:lsdException w:name="Colorful Shading Accent 6" w:semiHidden="0" w:uiPriority="71" w:unhideWhenUsed="0"/>
-    <w:lsdException w:name="Colorful List Accent 6" w:semiHidden="0" w:uiPriority="72" w:unhideWhenUsed="0"/>
-    <w:lsdException w:name="Colorful Grid Accent 6" w:semiHidden="0" w:uiPriority="73" w:unhideWhenUsed="0"/>
-    <w:lsdException w:name="Subtle Emphasis" w:semiHidden="0" w:uiPriority="19" w:unhideWhenUsed="0" w:qFormat="1"/>
-    <w:lsdException w:name="Intense Emphasis" w:semiHidden="0" w:uiPriority="21" w:unhideWhenUsed="0" w:qFormat="1"/>
-    <w:lsdException w:name="Subtle Reference" w:semiHidden="0" w:uiPriority="31" w:unhideWhenUsed="0" w:qFormat="1"/>
-    <w:lsdException w:name="Intense Reference" w:semiHidden="0" w:uiPriority="32" w:unhideWhenUsed="0" w:qFormat="1"/>
-    <w:lsdException w:name="Book Title" w:semiHidden="0" w:uiPriority="33" w:unhideWhenUsed="0" w:qFormat="1"/>
-    <w:lsdException w:name="Bibliography" w:uiPriority="37"/>
-    <w:lsdException w:name="TOC Heading" w:uiPriority="39" w:qFormat="1"/>
-  </w:latentStyles>
-  <w:style w:type="paragraph" w:default="1" w:styleId="Normal">
-    <w:name w:val="Normal"/>
-    <w:qFormat/>
-    <w:rPr>
-      <w:lang w:val="es-ES_tradnl"/>
-    </w:rPr>
-  </w:style>
-  <w:style w:type="character" w:default="1" w:styleId="Fuentedeprrafopredeter">
-    <w:name w:val="Default Paragraph Font"/>
-    <w:uiPriority w:val="1"/>
-    <w:semiHidden/>
-    <w:unhideWhenUsed/>
-  </w:style>
-  <w:style w:type="table" w:default="1" w:styleId="Tablanormal">
-    <w:name w:val="Normal Table"/>
-    <w:uiPriority w:val="99"/>
-    <w:semiHidden/>
-    <w:unhideWhenUsed/>
-    <w:tblPr>
-      <w:tblInd w:w="0" w:type="dxa"/>
-      <w:tblCellMar>
-        <w:top w:w="0" w:type="dxa"/>
-        <w:left w:w="108" w:type="dxa"/>
-        <w:bottom w:w="0" w:type="dxa"/>
-        <w:right w:w="108" w:type="dxa"/>
-      </w:tblCellMar>
-    </w:tblPr>
-  </w:style>
-  <w:style w:type="numbering" w:default="1" w:styleId="Sinlista">
-    <w:name w:val="No List"/>
-    <w:uiPriority w:val="99"/>
-    <w:semiHidden/>
-    <w:unhideWhenUsed/>
-  </w:style>
-  <w:style w:type="table" w:styleId="Tablaconcuadrcula">
-    <w:name w:val="Table Grid"/>
-    <w:basedOn w:val="Tablanormal"/>
-    <w:uiPriority w:val="59"/>
-    <w:rsid w:val="006907A4"/>
-    <w:tblPr>
-      <w:tblInd w:w="0" w:type="dxa"/>
-      <w:tblBorders>
-        <w:top w:val="single" w:sz="4" w:space="0" w:color="auto"/>
-        <w:left w:val="single" w:sz="4" w:space="0" w:color="auto"/>
-        <w:bottom w:val="single" w:sz="4" w:space="0" w:color="auto"/>
-        <w:right w:val="single" w:sz="4" w:space="0" w:color="auto"/>
-        <w:insideH w:val="single" w:sz="4" w:space="0" w:color="auto"/>
-        <w:insideV w:val="single" w:sz="4" w:space="0" w:color="auto"/>
-      </w:tblBorders>
-      <w:tblCellMar>
-        <w:top w:w="0" w:type="dxa"/>
-        <w:left w:w="108" w:type="dxa"/>
-        <w:bottom w:w="0" w:type="dxa"/>
-        <w:right w:w="108" w:type="dxa"/>
-      </w:tblCellMar>
-    </w:tblPr>
-  </w:style>
-  <w:style w:type="paragraph" w:styleId="Prrafodelista">
-    <w:name w:val="List Paragraph"/>
-    <w:basedOn w:val="Normal"/>
-    <w:uiPriority w:val="34"/>
-    <w:qFormat/>
-    <w:rsid w:val="00054002"/>
-    <w:pPr>
-      <w:ind w:left="720"/>
-      <w:contextualSpacing/>
-    </w:pPr>
-  </w:style>
-  <w:style w:type="paragraph" w:styleId="Textodeglobo">
-    <w:name w:val="Balloon Text"/>
-    <w:basedOn w:val="Normal"/>
-    <w:link w:val="TextodegloboCar"/>
-    <w:uiPriority w:val="99"/>
-    <w:semiHidden/>
-    <w:unhideWhenUsed/>
-    <w:rsid w:val="00FA00F3"/>
-    <w:rPr>
-      <w:rFonts w:ascii="Tahoma" w:hAnsi="Tahoma" w:cs="Tahoma"/>
-      <w:sz w:val="16"/>
-      <w:szCs w:val="16"/>
-    </w:rPr>
-  </w:style>
-  <w:style w:type="character" w:customStyle="1" w:styleId="TextodegloboCar">
-    <w:name w:val="Texto de globo Car"/>
-    <w:basedOn w:val="Fuentedeprrafopredeter"/>
-    <w:link w:val="Textodeglobo"/>
-    <w:uiPriority w:val="99"/>
-    <w:semiHidden/>
-    <w:rsid w:val="00FA00F3"/>
-    <w:rPr>
-      <w:rFonts w:ascii="Tahoma" w:hAnsi="Tahoma" w:cs="Tahoma"/>
-      <w:sz w:val="16"/>
-      <w:szCs w:val="16"/>
-    </w:rPr>
-  </w:style>
-  <w:style w:type="character" w:styleId="Textodelmarcadordeposicin">
-    <w:name w:val="Placeholder Text"/>
-    <w:basedOn w:val="Fuentedeprrafopredeter"/>
-    <w:uiPriority w:val="99"/>
-    <w:semiHidden/>
-    <w:rsid w:val="00FA00F3"/>
-    <w:rPr>
-      <w:color w:val="808080"/>
-    </w:rPr>
-  </w:style>
-</w:styles>
-</file>
-
-<file path=word/stylesWithEffects.xml><?xml version="1.0" encoding="utf-8"?>
-<w:styles xmlns:wpc="http://schemas.microsoft.com/office/word/2010/wordprocessingCanvas" xmlns:mo="http://schemas.microsoft.com/office/mac/office/2008/main" xmlns:mc="http://schemas.openxmlformats.org/markup-compatibility/2006" xmlns:mv="urn:schemas-microsoft-com:mac:vml" xmlns:o="urn:schemas-microsoft-com:office:office" xmlns:r="http://schemas.openxmlformats.org/officeDocument/2006/relationships" xmlns:m="http://schemas.openxmlformats.org/officeDocument/2006/math" xmlns:v="urn:schemas-microsoft-com:vml" xmlns:wp14="http://schemas.microsoft.com/office/word/2010/wordprocessingDrawing" xmlns:wp="http://schemas.openxmlformats.org/drawingml/2006/wordprocessingDrawing" xmlns:w10="urn:schemas-microsoft-com:office:word" xmlns:w="http://schemas.openxmlformats.org/wordprocessingml/2006/main" xmlns:w14="http://schemas.microsoft.com/office/word/2010/wordml" xmlns:wpg="http://schemas.microsoft.com/office/word/2010/wordprocessingGroup" xmlns:wpi="http://schemas.microsoft.com/office/word/2010/wordprocessingInk" xmlns:wne="http://schemas.microsoft.com/office/word/2006/wordml" xmlns:wps="http://schemas.microsoft.com/office/word/2010/wordprocessingShape" mc:Ignorable="w14 wp14">
-  <w:docDefaults>
-    <w:rPrDefault>
-      <w:rPr>
-        <w:rFonts w:asciiTheme="minorHAnsi" w:eastAsiaTheme="minorEastAsia" w:hAnsiTheme="minorHAnsi" w:cstheme="minorBidi"/>
-        <w:sz w:val="24"/>
-        <w:szCs w:val="24"/>
-        <w:lang w:val="en-US" w:eastAsia="en-US" w:bidi="ar-SA"/>
-      </w:rPr>
-    </w:rPrDefault>
-    <w:pPrDefault/>
-  </w:docDefaults>
-  <w:latentStyles w:defLockedState="0" w:defUIPriority="99" w:defSemiHidden="1" w:defUnhideWhenUsed="1" w:defQFormat="0" w:count="276">
-    <w:lsdException w:name="Normal" w:semiHidden="0" w:uiPriority="0" w:unhideWhenUsed="0" w:qFormat="1"/>
-    <w:lsdException w:name="heading 1" w:semiHidden="0" w:uiPriority="9" w:unhideWhenUsed="0" w:qFormat="1"/>
-    <w:lsdException w:name="heading 2" w:uiPriority="9" w:qFormat="1"/>
-    <w:lsdException w:name="heading 3" w:uiPriority="9" w:qFormat="1"/>
-    <w:lsdException w:name="heading 4" w:uiPriority="9" w:qFormat="1"/>
-    <w:lsdException w:name="heading 5" w:uiPriority="9" w:qFormat="1"/>
-    <w:lsdException w:name="heading 6" w:uiPriority="9" w:qFormat="1"/>
-    <w:lsdException w:name="heading 7" w:uiPriority="9" w:qFormat="1"/>
-    <w:lsdException w:name="heading 8" w:uiPriority="9" w:qFormat="1"/>
-    <w:lsdException w:name="heading 9" w:uiPriority="9" w:qFormat="1"/>
-    <w:lsdException w:name="toc 1" w:uiPriority="39"/>
-    <w:lsdException w:name="toc 2" w:uiPriority="39"/>
-    <w:lsdException w:name="toc 3" w:uiPriority="39"/>
-    <w:lsdException w:name="toc 4" w:uiPriority="39"/>
-    <w:lsdException w:name="toc 5" w:uiPriority="39"/>
-    <w:lsdException w:name="toc 6" w:uiPriority="39"/>
-    <w:lsdException w:name="toc 7" w:uiPriority="39"/>
-    <w:lsdException w:name="toc 8" w:uiPriority="39"/>
-    <w:lsdException w:name="toc 9" w:uiPriority="39"/>
-    <w:lsdException w:name="caption" w:uiPriority="35" w:qFormat="1"/>
-    <w:lsdException w:name="Title" w:semiHidden="0" w:uiPriority="10" w:unhideWhenUsed="0" w:qFormat="1"/>
-    <w:lsdException w:name="Default Paragraph Font" w:uiPriority="1"/>
-    <w:lsdException w:name="Subtitle" w:semiHidden="0" w:uiPriority="11" w:unhideWhenUsed="0" w:qFormat="1"/>
-    <w:lsdException w:name="Strong" w:semiHidden="0" w:uiPriority="22" w:unhideWhenUsed="0" w:qFormat="1"/>
-    <w:lsdException w:name="Emphasis" w:semiHidden="0" w:uiPriority="20" w:unhideWhenUsed="0" w:qFormat="1"/>
-    <w:lsdException w:name="Table Grid" w:semiHidden="0" w:uiPriority="59" w:unhideWhenUsed="0"/>
-    <w:lsdException w:name="Placeholder Text" w:unhideWhenUsed="0"/>
-    <w:lsdException w:name="No Spacing" w:semiHidden="0" w:uiPriority="1" w:unhideWhenUsed="0" w:qFormat="1"/>
-    <w:lsdException w:name="Light Shading" w:semiHidden="0" w:uiPriority="60" w:unhideWhenUsed="0"/>
-    <w:lsdException w:name="Light List" w:semiHidden="0" w:uiPriority="61" w:unhideWhenUsed="0"/>
-    <w:lsdException w:name="Light Grid" w:semiHidden="0" w:uiPriority="62" w:unhideWhenUsed="0"/>
-    <w:lsdException w:name="Medium Shading 1" w:semiHidden="0" w:uiPriority="63" w:unhideWhenUsed="0"/>
-    <w:lsdException w:name="Medium Shading 2" w:semiHidden="0" w:uiPriority="64" w:unhideWhenUsed="0"/>
-    <w:lsdException w:name="Medium List 1" w:semiHidden="0" w:uiPriority="65" w:unhideWhenUsed="0"/>
-    <w:lsdException w:name="Medium List 2" w:semiHidden="0" w:uiPriority="66" w:unhideWhenUsed="0"/>
-    <w:lsdException w:name="Medium Grid 1" w:semiHidden="0" w:uiPriority="67" w:unhideWhenUsed="0"/>
-    <w:lsdException w:name="Medium Grid 2" w:semiHidden="0" w:uiPriority="68" w:unhideWhenUsed="0"/>
-    <w:lsdException w:name="Medium Grid 3" w:semiHidden="0" w:uiPriority="69" w:unhideWhenUsed="0"/>
-    <w:lsdException w:name="Dark List" w:semiHidden="0" w:uiPriority="70" w:unhideWhenUsed="0"/>
-    <w:lsdException w:name="Colorful Shading" w:semiHidden="0" w:uiPriority="71" w:unhideWhenUsed="0"/>
-    <w:lsdException w:name="Colorful List" w:semiHidden="0" w:uiPriority="72" w:unhideWhenUsed="0"/>
-    <w:lsdException w:name="Colorful Grid" w:semiHidden="0" w:uiPriority="73" w:unhideWhenUsed="0"/>
-    <w:lsdException w:name="Light Shading Accent 1" w:semiHidden="0" w:uiPriority="60" w:unhideWhenUsed="0"/>
-    <w:lsdException w:name="Light List Accent 1" w:semiHidden="0" w:uiPriority="61" w:unhideWhenUsed="0"/>
-    <w:lsdException w:name="Light Grid Accent 1" w:semiHidden="0" w:uiPriority="62" w:unhideWhenUsed="0"/>
-    <w:lsdException w:name="Medium Shading 1 Accent 1" w:semiHidden="0" w:uiPriority="63" w:unhideWhenUsed="0"/>
-    <w:lsdException w:name="Medium Shading 2 Accent 1" w:semiHidden="0" w:uiPriority="64" w:unhideWhenUsed="0"/>
-    <w:lsdException w:name="Medium List 1 Accent 1" w:semiHidden="0" w:uiPriority="65" w:unhideWhenUsed="0"/>
-    <w:lsdException w:name="Revision" w:unhideWhenUsed="0"/>
-    <w:lsdException w:name="List Paragraph" w:semiHidden="0" w:uiPriority="34" w:unhideWhenUsed="0" w:qFormat="1"/>
-    <w:lsdException w:name="Quote" w:semiHidden="0" w:uiPriority="29" w:unhideWhenUsed="0" w:qFormat="1"/>
-    <w:lsdException w:name="Intense Quote" w:semiHidden="0" w:uiPriority="30" w:unhideWhenUsed="0" w:qFormat="1"/>
-    <w:lsdException w:name="Medium List 2 Accent 1" w:semiHidden="0" w:uiPriority="66" w:unhideWhenUsed="0"/>
-    <w:lsdException w:name="Medium Grid 1 Accent 1" w:semiHidden="0" w:uiPriority="67" w:unhideWhenUsed="0"/>
-    <w:lsdException w:name="Medium Grid 2 Accent 1" w:semiHidden="0" w:uiPriority="68" w:unhideWhenUsed="0"/>
-    <w:lsdException w:name="Medium Grid 3 Accent 1" w:semiHidden="0" w:uiPriority="69" w:unhideWhenUsed="0"/>
-    <w:lsdException w:name="Dark List Accent 1" w:semiHidden="0" w:uiPriority="70" w:unhideWhenUsed="0"/>
-    <w:lsdException w:name="Colorful Shading Accent 1" w:semiHidden="0" w:uiPriority="71" w:unhideWhenUsed="0"/>
-    <w:lsdException w:name="Colorful List Accent 1" w:semiHidden="0" w:uiPriority="72" w:unhideWhenUsed="0"/>
-    <w:lsdException w:name="Colorful Grid Accent 1" w:semiHidden="0" w:uiPriority="73" w:unhideWhenUsed="0"/>
-    <w:lsdException w:name="Light Shading Accent 2" w:semiHidden="0" w:uiPriority="60" w:unhideWhenUsed="0"/>
-    <w:lsdException w:name="Light List Accent 2" w:semiHidden="0" w:uiPriority="61" w:unhideWhenUsed="0"/>
-    <w:lsdException w:name="Light Grid Accent 2" w:semiHidden="0" w:uiPriority="62" w:unhideWhenUsed="0"/>
-    <w:lsdException w:name="Medium Shading 1 Accent 2" w:semiHidden="0" w:uiPriority="63" w:unhideWhenUsed="0"/>
-    <w:lsdException w:name="Medium Shading 2 Accent 2" w:semiHidden="0" w:uiPriority="64" w:unhideWhenUsed="0"/>
-    <w:lsdException w:name="Medium List 1 Accent 2" w:semiHidden="0" w:uiPriority="65" w:unhideWhenUsed="0"/>
-    <w:lsdException w:name="Medium List 2 Accent 2" w:semiHidden="0" w:uiPriority="66" w:unhideWhenUsed="0"/>
-    <w:lsdException w:name="Medium Grid 1 Accent 2" w:semiHidden="0" w:uiPriority="67" w:unhideWhenUsed="0"/>
-    <w:lsdException w:name="Medium Grid 2 Accent 2" w:semiHidden="0" w:uiPriority="68" w:unhideWhenUsed="0"/>
-    <w:lsdException w:name="Medium Grid 3 Accent 2" w:semiHidden="0" w:uiPriority="69" w:unhideWhenUsed="0"/>
-    <w:lsdException w:name="Dark List Accent 2" w:semiHidden="0" w:uiPriority="70" w:unhideWhenUsed="0"/>
-    <w:lsdException w:name="Colorful Shading Accent 2" w:semiHidden="0" w:uiPriority="71" w:unhideWhenUsed="0"/>
-    <w:lsdException w:name="Colorful List Accent 2" w:semiHidden="0" w:uiPriority="72" w:unhideWhenUsed="0"/>
-    <w:lsdException w:name="Colorful Grid Accent 2" w:semiHidden="0" w:uiPriority="73" w:unhideWhenUsed="0"/>
-    <w:lsdException w:name="Light Shading Accent 3" w:semiHidden="0" w:uiPriority="60" w:unhideWhenUsed="0"/>
-    <w:lsdException w:name="Light List Accent 3" w:semiHidden="0" w:uiPriority="61" w:unhideWhenUsed="0"/>
-    <w:lsdException w:name="Light Grid Accent 3" w:semiHidden="0" w:uiPriority="62" w:unhideWhenUsed="0"/>
-    <w:lsdException w:name="Medium Shading 1 Accent 3" w:semiHidden="0" w:uiPriority="63" w:unhideWhenUsed="0"/>
-    <w:lsdException w:name="Medium Shading 2 Accent 3" w:semiHidden="0" w:uiPriority="64" w:unhideWhenUsed="0"/>
-    <w:lsdException w:name="Medium List 1 Accent 3" w:semiHidden="0" w:uiPriority="65" w:unhideWhenUsed="0"/>
-    <w:lsdException w:name="Medium List 2 Accent 3" w:semiHidden="0" w:uiPriority="66" w:unhideWhenUsed="0"/>
-    <w:lsdException w:name="Medium Grid 1 Accent 3" w:semiHidden="0" w:uiPriority="67" w:unhideWhenUsed="0"/>
-    <w:lsdException w:name="Medium Grid 2 Accent 3" w:semiHidden="0" w:uiPriority="68" w:unhideWhenUsed="0"/>
-    <w:lsdException w:name="Medium Grid 3 Accent 3" w:semiHidden="0" w:uiPriority="69" w:unhideWhenUsed="0"/>
-    <w:lsdException w:name="Dark List Accent 3" w:semiHidden="0" w:uiPriority="70" w:unhideWhenUsed="0"/>
-    <w:lsdException w:name="Colorful Shading Accent 3" w:semiHidden="0" w:uiPriority="71" w:unhideWhenUsed="0"/>
-    <w:lsdException w:name="Colorful List Accent 3" w:semiHidden="0" w:uiPriority="72" w:unhideWhenUsed="0"/>
-    <w:lsdException w:name="Colorful Grid Accent 3" w:semiHidden="0" w:uiPriority="73" w:unhideWhenUsed="0"/>
-    <w:lsdException w:name="Light Shading Accent 4" w:semiHidden="0" w:uiPriority="60" w:unhideWhenUsed="0"/>
-    <w:lsdException w:name="Light List Accent 4" w:semiHidden="0" w:uiPriority="61" w:unhideWhenUsed="0"/>
-    <w:lsdException w:name="Light Grid Accent 4" w:semiHidden="0" w:uiPriority="62" w:unhideWhenUsed="0"/>
-    <w:lsdException w:name="Medium Shading 1 Accent 4" w:semiHidden="0" w:uiPriority="63" w:unhideWhenUsed="0"/>
-    <w:lsdException w:name="Medium Shading 2 Accent 4" w:semiHidden="0" w:uiPriority="64" w:unhideWhenUsed="0"/>
-    <w:lsdException w:name="Medium List 1 Accent 4" w:semiHidden="0" w:uiPriority="65" w:unhideWhenUsed="0"/>
-    <w:lsdException w:name="Medium List 2 Accent 4" w:semiHidden="0" w:uiPriority="66" w:unhideWhenUsed="0"/>
-    <w:lsdException w:name="Medium Grid 1 Accent 4" w:semiHidden="0" w:uiPriority="67" w:unhideWhenUsed="0"/>
-    <w:lsdException w:name="Medium Grid 2 Accent 4" w:semiHidden="0" w:uiPriority="68" w:unhideWhenUsed="0"/>
-    <w:lsdException w:name="Medium Grid 3 Accent 4" w:semiHidden="0" w:uiPriority="69" w:unhideWhenUsed="0"/>
-    <w:lsdException w:name="Dark List Accent 4" w:semiHidden="0" w:uiPriority="70" w:unhideWhenUsed="0"/>
-    <w:lsdException w:name="Colorful Shading Accent 4" w:semiHidden="0" w:uiPriority="71" w:unhideWhenUsed="0"/>
-    <w:lsdException w:name="Colorful List Accent 4" w:semiHidden="0" w:uiPriority="72" w:unhideWhenUsed="0"/>
-    <w:lsdException w:name="Colorful Grid Accent 4" w:semiHidden="0" w:uiPriority="73" w:unhideWhenUsed="0"/>
-    <w:lsdException w:name="Light Shading Accent 5" w:semiHidden="0" w:uiPriority="60" w:unhideWhenUsed="0"/>
-    <w:lsdException w:name="Light List Accent 5" w:semiHidden="0" w:uiPriority="61" w:unhideWhenUsed="0"/>
-    <w:lsdException w:name="Light Grid Accent 5" w:semiHidden="0" w:uiPriority="62" w:unhideWhenUsed="0"/>
-    <w:lsdException w:name="Medium Shading 1 Accent 5" w:semiHidden="0" w:uiPriority="63" w:unhideWhenUsed="0"/>
-    <w:lsdException w:name="Medium Shading 2 Accent 5" w:semiHidden="0" w:uiPriority="64" w:unhideWhenUsed="0"/>
-    <w:lsdException w:name="Medium List 1 Accent 5" w:semiHidden="0" w:uiPriority="65" w:unhideWhenUsed="0"/>
-    <w:lsdException w:name="Medium List 2 Accent 5" w:semiHidden="0" w:uiPriority="66" w:unhideWhenUsed="0"/>
-    <w:lsdException w:name="Medium Grid 1 Accent 5" w:semiHidden="0" w:uiPriority="67" w:unhideWhenUsed="0"/>
-    <w:lsdException w:name="Medium Grid 2 Accent 5" w:semiHidden="0" w:uiPriority="68" w:unhideWhenUsed="0"/>
-    <w:lsdException w:name="Medium Grid 3 Accent 5" w:semiHidden="0" w:uiPriority="69" w:unhideWhenUsed="0"/>
-    <w:lsdException w:name="Dark List Accent 5" w:semiHidden="0" w:uiPriority="70" w:unhideWhenUsed="0"/>
-    <w:lsdException w:name="Colorful Shading Accent 5" w:semiHidden="0" w:uiPriority="71" w:unhideWhenUsed="0"/>
-    <w:lsdException w:name="Colorful List Accent 5" w:semiHidden="0" w:uiPriority="72" w:unhideWhenUsed="0"/>
-    <w:lsdException w:name="Colorful Grid Accent 5" w:semiHidden="0" w:uiPriority="73" w:unhideWhenUsed="0"/>
-    <w:lsdException w:name="Light Shading Accent 6" w:semiHidden="0" w:uiPriority="60" w:unhideWhenUsed="0"/>
-    <w:lsdException w:name="Light List Accent 6" w:semiHidden="0" w:uiPriority="61" w:unhideWhenUsed="0"/>
-    <w:lsdException w:name="Light Grid Accent 6" w:semiHidden="0" w:uiPriority="62" w:unhideWhenUsed="0"/>
-    <w:lsdException w:name="Medium Shading 1 Accent 6" w:semiHidden="0" w:uiPriority="63" w:unhideWhenUsed="0"/>
-    <w:lsdException w:name="Medium Shading 2 Accent 6" w:semiHidden="0" w:uiPriority="64" w:unhideWhenUsed="0"/>
-    <w:lsdException w:name="Medium List 1 Accent 6" w:semiHidden="0" w:uiPriority="65" w:unhideWhenUsed="0"/>
-    <w:lsdException w:name="Medium List 2 Accent 6" w:semiHidden="0" w:uiPriority="66" w:unhideWhenUsed="0"/>
-    <w:lsdException w:name="Medium Grid 1 Accent 6" w:semiHidden="0" w:uiPriority="67" w:unhideWhenUsed="0"/>
-    <w:lsdException w:name="Medium Grid 2 Accent 6" w:semiHidden="0" w:uiPriority="68" w:unhideWhenUsed="0"/>
-    <w:lsdException w:name="Medium Grid 3 Accent 6" w:semiHidden="0" w:uiPriority="69" w:unhideWhenUsed="0"/>
-    <w:lsdException w:name="Dark List Accent 6" w:semiHidden="0" w:uiPriority="70" w:unhideWhenUsed="0"/>
-    <w:lsdException w:name="Colorful Shading Accent 6" w:semiHidden="0" w:uiPriority="71" w:unhideWhenUsed="0"/>
-    <w:lsdException w:name="Colorful List Accent 6" w:semiHidden="0" w:uiPriority="72" w:unhideWhenUsed="0"/>
-    <w:lsdException w:name="Colorful Grid Accent 6" w:semiHidden="0" w:uiPriority="73" w:unhideWhenUsed="0"/>
-    <w:lsdException w:name="Subtle Emphasis" w:semiHidden="0" w:uiPriority="19" w:unhideWhenUsed="0" w:qFormat="1"/>
-    <w:lsdException w:name="Intense Emphasis" w:semiHidden="0" w:uiPriority="21" w:unhideWhenUsed="0" w:qFormat="1"/>
-    <w:lsdException w:name="Subtle Reference" w:semiHidden="0" w:uiPriority="31" w:unhideWhenUsed="0" w:qFormat="1"/>
-    <w:lsdException w:name="Intense Reference" w:semiHidden="0" w:uiPriority="32" w:unhideWhenUsed="0" w:qFormat="1"/>
-    <w:lsdException w:name="Book Title" w:semiHidden="0" w:uiPriority="33" w:unhideWhenUsed="0" w:qFormat="1"/>
-    <w:lsdException w:name="Bibliography" w:uiPriority="37"/>
-    <w:lsdException w:name="TOC Heading" w:uiPriority="39" w:qFormat="1"/>
+  <w:latentStyles w:defLockedState="0" w:defUIPriority="99" w:defSemiHidden="0" w:defUnhideWhenUsed="0" w:defQFormat="0" w:count="371">
+    <w:lsdException w:name="Normal" w:uiPriority="0" w:qFormat="1"/>
+    <w:lsdException w:name="heading 1" w:uiPriority="9" w:qFormat="1"/>
+    <w:lsdException w:name="heading 2" w:semiHidden="1" w:uiPriority="9" w:unhideWhenUsed="1" w:qFormat="1"/>
+    <w:lsdException w:name="heading 3" w:semiHidden="1" w:uiPriority="9" w:unhideWhenUsed="1" w:qFormat="1"/>
+    <w:lsdException w:name="heading 4" w:semiHidden="1" w:uiPriority="9" w:unhideWhenUsed="1" w:qFormat="1"/>
+    <w:lsdException w:name="heading 5" w:semiHidden="1" w:uiPriority="9" w:unhideWhenUsed="1" w:qFormat="1"/>
+    <w:lsdException w:name="heading 6" w:semiHidden="1" w:uiPriority="9" w:unhideWhenUsed="1" w:qFormat="1"/>
+    <w:lsdException w:name="heading 7" w:semiHidden="1" w:uiPriority="9" w:unhideWhenUsed="1" w:qFormat="1"/>
+    <w:lsdException w:name="heading 8" w:semiHidden="1" w:uiPriority="9" w:unhideWhenUsed="1" w:qFormat="1"/>
+    <w:lsdException w:name="heading 9" w:semiHidden="1" w:uiPriority="9" w:unhideWhenUsed="1" w:qFormat="1"/>
+    <w:lsdException w:name="index 1" w:semiHidden="1" w:unhideWhenUsed="1"/>
+    <w:lsdException w:name="index 2" w:semiHidden="1" w:unhideWhenUsed="1"/>
+    <w:lsdException w:name="index 3" w:semiHidden="1" w:unhideWhenUsed="1"/>
+    <w:lsdException w:name="index 4" w:semiHidden="1" w:unhideWhenUsed="1"/>
+    <w:lsdException w:name="index 5" w:semiHidden="1" w:unhideWhenUsed="1"/>
+    <w:lsdException w:name="index 6" w:semiHidden="1" w:unhideWhenUsed="1"/>
+    <w:lsdException w:name="index 7" w:semiHidden="1" w:unhideWhenUsed="1"/>
+    <w:lsdException w:name="index 8" w:semiHidden="1" w:unhideWhenUsed="1"/>
+    <w:lsdException w:name="index 9" w:semiHidden="1" w:unhideWhenUsed="1"/>
+    <w:lsdException w:name="toc 1" w:semiHidden="1" w:uiPriority="39" w:unhideWhenUsed="1"/>
+    <w:lsdException w:name="toc 2" w:semiHidden="1" w:uiPriority="39" w:unhideWhenUsed="1"/>
+    <w:lsdException w:name="toc 3" w:semiHidden="1" w:uiPriority="39" w:unhideWhenUsed="1"/>
+    <w:lsdException w:name="toc 4" w:semiHidden="1" w:uiPriority="39" w:unhideWhenUsed="1"/>
+    <w:lsdException w:name="toc 5" w:semiHidden="1" w:uiPriority="39" w:unhideWhenUsed="1"/>
+    <w:lsdException w:name="toc 6" w:semiHidden="1" w:uiPriority="39" w:unhideWhenUsed="1"/>
+    <w:lsdException w:name="toc 7" w:semiHidden="1" w:uiPriority="39" w:unhideWhenUsed="1"/>
+    <w:lsdException w:name="toc 8" w:semiHidden="1" w:uiPriority="39" w:unhideWhenUsed="1"/>
+    <w:lsdException w:name="toc 9" w:semiHidden="1" w:uiPriority="39" w:unhideWhenUsed="1"/>
+    <w:lsdException w:name="Normal Indent" w:semiHidden="1" w:unhideWhenUsed="1"/>
+    <w:lsdException w:name="footnote text" w:semiHidden="1" w:unhideWhenUsed="1"/>
+    <w:lsdException w:name="annotation text" w:semiHidden="1" w:unhideWhenUsed="1"/>
+    <w:lsdException w:name="header" w:semiHidden="1" w:unhideWhenUsed="1"/>
+    <w:lsdException w:name="footer" w:semiHidden="1" w:unhideWhenUsed="1"/>
+    <w:lsdException w:name="index heading" w:semiHidden="1" w:unhideWhenUsed="1"/>
+    <w:lsdException w:name="caption" w:semiHidden="1" w:uiPriority="35" w:unhideWhenUsed="1" w:qFormat="1"/>
+    <w:lsdException w:name="table of figures" w:semiHidden="1" w:unhideWhenUsed="1"/>
+    <w:lsdException w:name="envelope address" w:semiHidden="1" w:unhideWhenUsed="1"/>
+    <w:lsdException w:name="envelope return" w:semiHidden="1" w:unhideWhenUsed="1"/>
+    <w:lsdException w:name="footnote reference" w:semiHidden="1" w:unhideWhenUsed="1"/>
+    <w:lsdException w:name="annotation reference" w:semiHidden="1" w:unhideWhenUsed="1"/>
+    <w:lsdException w:name="line number" w:semiHidden="1" w:unhideWhenUsed="1"/>
+    <w:lsdException w:name="page number" w:semiHidden="1" w:unhideWhenUsed="1"/>
+    <w:lsdException w:name="endnote reference" w:semiHidden="1" w:unhideWhenUsed="1"/>
+    <w:lsdException w:name="endnote text" w:semiHidden="1" w:unhideWhenUsed="1"/>
+    <w:lsdException w:name="table of authorities" w:semiHidden="1" w:unhideWhenUsed="1"/>
+    <w:lsdException w:name="macro" w:semiHidden="1" w:unhideWhenUsed="1"/>
+    <w:lsdException w:name="toa heading" w:semiHidden="1" w:unhideWhenUsed="1"/>
+    <w:lsdException w:name="List" w:semiHidden="1" w:unhideWhenUsed="1"/>
+    <w:lsdException w:name="List Bullet" w:semiHidden="1" w:unhideWhenUsed="1"/>
+    <w:lsdException w:name="List Number" w:semiHidden="1" w:unhideWhenUsed="1"/>
+    <w:lsdException w:name="List 2" w:semiHidden="1" w:unhideWhenUsed="1"/>
+    <w:lsdException w:name="List 3" w:semiHidden="1" w:unhideWhenUsed="1"/>
+    <w:lsdException w:name="List 4" w:semiHidden="1" w:unhideWhenUsed="1"/>
+    <w:lsdException w:name="List 5" w:semiHidden="1" w:unhideWhenUsed="1"/>
+    <w:lsdException w:name="List Bullet 2" w:semiHidden="1" w:unhideWhenUsed="1"/>
+    <w:lsdException w:name="List Bullet 3" w:semiHidden="1" w:unhideWhenUsed="1"/>
+    <w:lsdException w:name="List Bullet 4" w:semiHidden="1" w:unhideWhenUsed="1"/>
+    <w:lsdException w:name="List Bullet 5" w:semiHidden="1" w:unhideWhenUsed="1"/>
+    <w:lsdException w:name="List Number 2" w:semiHidden="1" w:unhideWhenUsed="1"/>
+    <w:lsdException w:name="List Number 3" w:semiHidden="1" w:unhideWhenUsed="1"/>
+    <w:lsdException w:name="List Number 4" w:semiHidden="1" w:unhideWhenUsed="1"/>
+    <w:lsdException w:name="List Number 5" w:semiHidden="1" w:unhideWhenUsed="1"/>
+    <w:lsdException w:name="Title" w:uiPriority="10" w:qFormat="1"/>
+    <w:lsdException w:name="Closing" w:semiHidden="1" w:unhideWhenUsed="1"/>
+    <w:lsdException w:name="Signature" w:semiHidden="1" w:unhideWhenUsed="1"/>
+    <w:lsdException w:name="Default Paragraph Font" w:semiHidden="1" w:uiPriority="1" w:unhideWhenUsed="1"/>
+    <w:lsdException w:name="Body Text" w:semiHidden="1" w:unhideWhenUsed="1"/>
+    <w:lsdException w:name="Body Text Indent" w:semiHidden="1" w:unhideWhenUsed="1"/>
+    <w:lsdException w:name="List Continue" w:semiHidden="1" w:unhideWhenUsed="1"/>
+    <w:lsdException w:name="List Continue 2" w:semiHidden="1" w:unhideWhenUsed="1"/>
+    <w:lsdException w:name="List Continue 3" w:semiHidden="1" w:unhideWhenUsed="1"/>
+    <w:lsdException w:name="List Continue 4" w:semiHidden="1" w:unhideWhenUsed="1"/>
+    <w:lsdException w:name="List Continue 5" w:semiHidden="1" w:unhideWhenUsed="1"/>
+    <w:lsdException w:name="Message Header" w:semiHidden="1" w:unhideWhenUsed="1"/>
+    <w:lsdException w:name="Subtitle" w:uiPriority="11" w:qFormat="1"/>
+    <w:lsdException w:name="Salutation" w:semiHidden="1" w:unhideWhenUsed="1"/>
+    <w:lsdException w:name="Date" w:semiHidden="1" w:unhideWhenUsed="1"/>
+    <w:lsdException w:name="Body Text First Indent" w:semiHidden="1" w:unhideWhenUsed="1"/>
+    <w:lsdException w:name="Body Text First Indent 2" w:semiHidden="1" w:unhideWhenUsed="1"/>
+    <w:lsdException w:name="Note Heading" w:semiHidden="1" w:unhideWhenUsed="1"/>
+    <w:lsdException w:name="Body Text 2" w:semiHidden="1" w:unhideWhenUsed="1"/>
+    <w:lsdException w:name="Body Text 3" w:semiHidden="1" w:unhideWhenUsed="1"/>
+    <w:lsdException w:name="Body Text Indent 2" w:semiHidden="1" w:unhideWhenUsed="1"/>
+    <w:lsdException w:name="Body Text Indent 3" w:semiHidden="1" w:unhideWhenUsed="1"/>
+    <w:lsdException w:name="Block Text" w:semiHidden="1" w:unhideWhenUsed="1"/>
+    <w:lsdException w:name="Hyperlink" w:semiHidden="1" w:unhideWhenUsed="1"/>
+    <w:lsdException w:name="FollowedHyperlink" w:semiHidden="1" w:unhideWhenUsed="1"/>
+    <w:lsdException w:name="Strong" w:uiPriority="22" w:qFormat="1"/>
+    <w:lsdException w:name="Emphasis" w:uiPriority="20" w:qFormat="1"/>
+    <w:lsdException w:name="Document Map" w:semiHidden="1" w:unhideWhenUsed="1"/>
+    <w:lsdException w:name="Plain Text" w:semiHidden="1" w:unhideWhenUsed="1"/>
+    <w:lsdException w:name="E-mail Signature" w:semiHidden="1" w:unhideWhenUsed="1"/>
+    <w:lsdException w:name="HTML Top of Form" w:semiHidden="1" w:unhideWhenUsed="1"/>
+    <w:lsdException w:name="HTML Bottom of Form" w:semiHidden="1" w:unhideWhenUsed="1"/>
+    <w:lsdException w:name="Normal (Web)" w:semiHidden="1" w:unhideWhenUsed="1"/>
+    <w:lsdException w:name="HTML Acronym" w:semiHidden="1" w:unhideWhenUsed="1"/>
+    <w:lsdException w:name="HTML Address" w:semiHidden="1" w:unhideWhenUsed="1"/>
+    <w:lsdException w:name="HTML Cite" w:semiHidden="1" w:unhideWhenUsed="1"/>
+    <w:lsdException w:name="HTML Code" w:semiHidden="1" w:unhideWhenUsed="1"/>
+    <w:lsdException w:name="HTML Definition" w:semiHidden="1" w:unhideWhenUsed="1"/>
+    <w:lsdException w:name="HTML Keyboard" w:semiHidden="1" w:unhideWhenUsed="1"/>
+    <w:lsdException w:name="HTML Preformatted" w:semiHidden="1" w:unhideWhenUsed="1"/>
+    <w:lsdException w:name="HTML Sample" w:semiHidden="1" w:unhideWhenUsed="1"/>
+    <w:lsdException w:name="HTML Typewriter" w:semiHidden="1" w:unhideWhenUsed="1"/>
+    <w:lsdException w:name="HTML Variable" w:semiHidden="1" w:unhideWhenUsed="1"/>
+    <w:lsdException w:name="Normal Table" w:semiHidden="1" w:unhideWhenUsed="1"/>
+    <w:lsdException w:name="annotation subject" w:semiHidden="1" w:unhideWhenUsed="1"/>
+    <w:lsdException w:name="No List" w:semiHidden="1" w:unhideWhenUsed="1"/>
+    <w:lsdException w:name="Outline List 1" w:semiHidden="1" w:unhideWhenUsed="1"/>
+    <w:lsdException w:name="Outline List 2" w:semiHidden="1" w:unhideWhenUsed="1"/>
+    <w:lsdException w:name="Outline List 3" w:semiHidden="1" w:unhideWhenUsed="1"/>
+    <w:lsdException w:name="Table Simple 1" w:semiHidden="1" w:unhideWhenUsed="1"/>
+    <w:lsdException w:name="Table Simple 2" w:semiHidden="1" w:unhideWhenUsed="1"/>
+    <w:lsdException w:name="Table Simple 3" w:semiHidden="1" w:unhideWhenUsed="1"/>
+    <w:lsdException w:name="Table Classic 1" w:semiHidden="1" w:unhideWhenUsed="1"/>
+    <w:lsdException w:name="Table Classic 2" w:semiHidden="1" w:unhideWhenUsed="1"/>
+    <w:lsdException w:name="Table Classic 3" w:semiHidden="1" w:unhideWhenUsed="1"/>
+    <w:lsdException w:name="Table Classic 4" w:semiHidden="1" w:unhideWhenUsed="1"/>
+    <w:lsdException w:name="Table Colorful 1" w:semiHidden="1" w:unhideWhenUsed="1"/>
+    <w:lsdException w:name="Table Colorful 2" w:semiHidden="1" w:unhideWhenUsed="1"/>
+    <w:lsdException w:name="Table Colorful 3" w:semiHidden="1" w:unhideWhenUsed="1"/>
+    <w:lsdException w:name="Table Columns 1" w:semiHidden="1" w:unhideWhenUsed="1"/>
+    <w:lsdException w:name="Table Columns 2" w:semiHidden="1" w:unhideWhenUsed="1"/>
+    <w:lsdException w:name="Table Columns 3" w:semiHidden="1" w:unhideWhenUsed="1"/>
+    <w:lsdException w:name="Table Columns 4" w:semiHidden="1" w:unhideWhenUsed="1"/>
+    <w:lsdException w:name="Table Columns 5" w:semiHidden="1" w:unhideWhenUsed="1"/>
+    <w:lsdException w:name="Table Grid 1" w:semiHidden="1" w:unhideWhenUsed="1"/>
+    <w:lsdException w:name="Table Grid 2" w:semiHidden="1" w:unhideWhenUsed="1"/>
+    <w:lsdException w:name="Table Grid 3" w:semiHidden="1" w:unhideWhenUsed="1"/>
+    <w:lsdException w:name="Table Grid 4" w:semiHidden="1" w:unhideWhenUsed="1"/>
+    <w:lsdException w:name="Table Grid 5" w:semiHidden="1" w:unhideWhenUsed="1"/>
+    <w:lsdException w:name="Table Grid 6" w:semiHidden="1" w:unhideWhenUsed="1"/>
+    <w:lsdException w:name="Table Grid 7" w:semiHidden="1" w:unhideWhenUsed="1"/>
+    <w:lsdException w:name="Table Grid 8" w:semiHidden="1" w:unhideWhenUsed="1"/>
+    <w:lsdException w:name="Table List 1" w:semiHidden="1" w:unhideWhenUsed="1"/>
+    <w:lsdException w:name="Table List 2" w:semiHidden="1" w:unhideWhenUsed="1"/>
+    <w:lsdException w:name="Table List 3" w:semiHidden="1" w:unhideWhenUsed="1"/>
+    <w:lsdException w:name="Table List 4" w:semiHidden="1" w:unhideWhenUsed="1"/>
+    <w:lsdException w:name="Table List 5" w:semiHidden="1" w:unhideWhenUsed="1"/>
+    <w:lsdException w:name="Table List 6" w:semiHidden="1" w:unhideWhenUsed="1"/>
+    <w:lsdException w:name="Table List 7" w:semiHidden="1" w:unhideWhenUsed="1"/>
+    <w:lsdException w:name="Table List 8" w:semiHidden="1" w:unhideWhenUsed="1"/>
+    <w:lsdException w:name="Table 3D effects 1" w:semiHidden="1" w:unhideWhenUsed="1"/>
+    <w:lsdException w:name="Table 3D effects 2" w:semiHidden="1" w:unhideWhenUsed="1"/>
+    <w:lsdException w:name="Table 3D effects 3" w:semiHidden="1" w:unhideWhenUsed="1"/>
+    <w:lsdException w:name="Table Contemporary" w:semiHidden="1" w:unhideWhenUsed="1"/>
+    <w:lsdException w:name="Table Elegant" w:semiHidden="1" w:unhideWhenUsed="1"/>
+    <w:lsdException w:name="Table Professional" w:semiHidden="1" w:unhideWhenUsed="1"/>
+    <w:lsdException w:name="Table Subtle 1" w:semiHidden="1" w:unhideWhenUsed="1"/>
+    <w:lsdException w:name="Table Subtle 2" w:semiHidden="1" w:unhideWhenUsed="1"/>
+    <w:lsdException w:name="Table Web 1" w:semiHidden="1" w:unhideWhenUsed="1"/>
+    <w:lsdException w:name="Table Web 2" w:semiHidden="1" w:unhideWhenUsed="1"/>
+    <w:lsdException w:name="Table Web 3" w:semiHidden="1" w:unhideWhenUsed="1"/>
+    <w:lsdException w:name="Balloon Text" w:semiHidden="1" w:unhideWhenUsed="1"/>
+    <w:lsdException w:name="Table Grid" w:uiPriority="59"/>
+    <w:lsdException w:name="Table Theme" w:semiHidden="1" w:unhideWhenUsed="1"/>
+    <w:lsdException w:name="Placeholder Text" w:semiHidden="1"/>
+    <w:lsdException w:name="No Spacing" w:uiPriority="1" w:qFormat="1"/>
+    <w:lsdException w:name="Light Shading" w:uiPriority="60"/>
+    <w:lsdException w:name="Light List" w:uiPriority="61"/>
+    <w:lsdException w:name="Light Grid" w:uiPriority="62"/>
+    <w:lsdException w:name="Medium Shading 1" w:uiPriority="63"/>
+    <w:lsdException w:name="Medium Shading 2" w:uiPriority="64"/>
+    <w:lsdException w:name="Medium List 1" w:uiPriority="65"/>
+    <w:lsdException w:name="Medium List 2" w:uiPriority="66"/>
+    <w:lsdException w:name="Medium Grid 1" w:uiPriority="67"/>
+    <w:lsdException w:name="Medium Grid 2" w:uiPriority="68"/>
+    <w:lsdException w:name="Medium Grid 3" w:uiPriority="69"/>
+    <w:lsdException w:name="Dark List" w:uiPriority="70"/>
+    <w:lsdException w:name="Colorful Shading" w:uiPriority="71"/>
+    <w:lsdException w:name="Colorful List" w:uiPriority="72"/>
+    <w:lsdException w:name="Colorful Grid" w:uiPriority="73"/>
+    <w:lsdException w:name="Light Shading Accent 1" w:uiPriority="60"/>
+    <w:lsdException w:name="Light List Accent 1" w:uiPriority="61"/>
+    <w:lsdException w:name="Light Grid Accent 1" w:uiPriority="62"/>
+    <w:lsdException w:name="Medium Shading 1 Accent 1" w:uiPriority="63"/>
+    <w:lsdException w:name="Medium Shading 2 Accent 1" w:uiPriority="64"/>
+    <w:lsdException w:name="Medium List 1 Accent 1" w:uiPriority="65"/>
+    <w:lsdException w:name="Revision" w:semiHidden="1"/>
+    <w:lsdException w:name="List Paragraph" w:uiPriority="34" w:qFormat="1"/>
+    <w:lsdException w:name="Quote" w:uiPriority="29" w:qFormat="1"/>
+    <w:lsdException w:name="Intense Quote" w:uiPriority="30" w:qFormat="1"/>
+    <w:lsdException w:name="Medium List 2 Accent 1" w:uiPriority="66"/>
+    <w:lsdException w:name="Medium Grid 1 Accent 1" w:uiPriority="67"/>
+    <w:lsdException w:name="Medium Grid 2 Accent 1" w:uiPriority="68"/>
+    <w:lsdException w:name="Medium Grid 3 Accent 1" w:uiPriority="69"/>
+    <w:lsdException w:name="Dark List Accent 1" w:uiPriority="70"/>
+    <w:lsdException w:name="Colorful Shading Accent 1" w:uiPriority="71"/>
+    <w:lsdException w:name="Colorful List Accent 1" w:uiPriority="72"/>
+    <w:lsdException w:name="Colorful Grid Accent 1" w:uiPriority="73"/>
+    <w:lsdException w:name="Light Shading Accent 2" w:uiPriority="60"/>
+    <w:lsdException w:name="Light List Accent 2" w:uiPriority="61"/>
+    <w:lsdException w:name="Light Grid Accent 2" w:uiPriority="62"/>
+    <w:lsdException w:name="Medium Shading 1 Accent 2" w:uiPriority="63"/>
+    <w:lsdException w:name="Medium Shading 2 Accent 2" w:uiPriority="64"/>
+    <w:lsdException w:name="Medium List 1 Accent 2" w:uiPriority="65"/>
+    <w:lsdException w:name="Medium List 2 Accent 2" w:uiPriority="66"/>
+    <w:lsdException w:name="Medium Grid 1 Accent 2" w:uiPriority="67"/>
+    <w:lsdException w:name="Medium Grid 2 Accent 2" w:uiPriority="68"/>
+    <w:lsdException w:name="Medium Grid 3 Accent 2" w:uiPriority="69"/>
+    <w:lsdException w:name="Dark List Accent 2" w:uiPriority="70"/>
+    <w:lsdException w:name="Colorful Shading Accent 2" w:uiPriority="71"/>
+    <w:lsdException w:name="Colorful List Accent 2" w:uiPriority="72"/>
+    <w:lsdException w:name="Colorful Grid Accent 2" w:uiPriority="73"/>
+    <w:lsdException w:name="Light Shading Accent 3" w:uiPriority="60"/>
+    <w:lsdException w:name="Light List Accent 3" w:uiPriority="61"/>
+    <w:lsdException w:name="Light Grid Accent 3" w:uiPriority="62"/>
+    <w:lsdException w:name="Medium Shading 1 Accent 3" w:uiPriority="63"/>
+    <w:lsdException w:name="Medium Shading 2 Accent 3" w:uiPriority="64"/>
+    <w:lsdException w:name="Medium List 1 Accent 3" w:uiPriority="65"/>
+    <w:lsdException w:name="Medium List 2 Accent 3" w:uiPriority="66"/>
+    <w:lsdException w:name="Medium Grid 1 Accent 3" w:uiPriority="67"/>
+    <w:lsdException w:name="Medium Grid 2 Accent 3" w:uiPriority="68"/>
+    <w:lsdException w:name="Medium Grid 3 Accent 3" w:uiPriority="69"/>
+    <w:lsdException w:name="Dark List Accent 3" w:uiPriority="70"/>
+    <w:lsdException w:name="Colorful Shading Accent 3" w:uiPriority="71"/>
+    <w:lsdException w:name="Colorful List Accent 3" w:uiPriority="72"/>
+    <w:lsdException w:name="Colorful Grid Accent 3" w:uiPriority="73"/>
+    <w:lsdException w:name="Light Shading Accent 4" w:uiPriority="60"/>
+    <w:lsdException w:name="Light List Accent 4" w:uiPriority="61"/>
+    <w:lsdException w:name="Light Grid Accent 4" w:uiPriority="62"/>
+    <w:lsdException w:name="Medium Shading 1 Accent 4" w:uiPriority="63"/>
+    <w:lsdException w:name="Medium Shading 2 Accent 4" w:uiPriority="64"/>
+    <w:lsdException w:name="Medium List 1 Accent 4" w:uiPriority="65"/>
+    <w:lsdException w:name="Medium List 2 Accent 4" w:uiPriority="66"/>
+    <w:lsdException w:name="Medium Grid 1 Accent 4" w:uiPriority="67"/>
+    <w:lsdException w:name="Medium Grid 2 Accent 4" w:uiPriority="68"/>
+    <w:lsdException w:name="Medium Grid 3 Accent 4" w:uiPriority="69"/>
+    <w:lsdException w:name="Dark List Accent 4" w:uiPriority="70"/>
+    <w:lsdException w:name="Colorful Shading Accent 4" w:uiPriority="71"/>
+    <w:lsdException w:name="Colorful List Accent 4" w:uiPriority="72"/>
+    <w:lsdException w:name="Colorful Grid Accent 4" w:uiPriority="73"/>
+    <w:lsdException w:name="Light Shading Accent 5" w:uiPriority="60"/>
+    <w:lsdException w:name="Light List Accent 5" w:uiPriority="61"/>
+    <w:lsdException w:name="Light Grid Accent 5" w:uiPriority="62"/>
+    <w:lsdException w:name="Medium Shading 1 Accent 5" w:uiPriority="63"/>
+    <w:lsdException w:name="Medium Shading 2 Accent 5" w:uiPriority="64"/>
+    <w:lsdException w:name="Medium List 1 Accent 5" w:uiPriority="65"/>
+    <w:lsdException w:name="Medium List 2 Accent 5" w:uiPriority="66"/>
+    <w:lsdException w:name="Medium Grid 1 Accent 5" w:uiPriority="67"/>
+    <w:lsdException w:name="Medium Grid 2 Accent 5" w:uiPriority="68"/>
+    <w:lsdException w:name="Medium Grid 3 Accent 5" w:uiPriority="69"/>
+    <w:lsdException w:name="Dark List Accent 5" w:uiPriority="70"/>
+    <w:lsdException w:name="Colorful Shading Accent 5" w:uiPriority="71"/>
+    <w:lsdException w:name="Colorful List Accent 5" w:uiPriority="72"/>
+    <w:lsdException w:name="Colorful Grid Accent 5" w:uiPriority="73"/>
+    <w:lsdException w:name="Light Shading Accent 6" w:uiPriority="60"/>
+    <w:lsdException w:name="Light List Accent 6" w:uiPriority="61"/>
+    <w:lsdException w:name="Light Grid Accent 6" w:uiPriority="62"/>
+    <w:lsdException w:name="Medium Shading 1 Accent 6" w:uiPriority="63"/>
+    <w:lsdException w:name="Medium Shading 2 Accent 6" w:uiPriority="64"/>
+    <w:lsdException w:name="Medium List 1 Accent 6" w:uiPriority="65"/>
+    <w:lsdException w:name="Medium List 2 Accent 6" w:uiPriority="66"/>
+    <w:lsdException w:name="Medium Grid 1 Accent 6" w:uiPriority="67"/>
+    <w:lsdException w:name="Medium Grid 2 Accent 6" w:uiPriority="68"/>
+    <w:lsdException w:name="Medium Grid 3 Accent 6" w:uiPriority="69"/>
+    <w:lsdException w:name="Dark List Accent 6" w:uiPriority="70"/>
+    <w:lsdException w:name="Colorful Shading Accent 6" w:uiPriority="71"/>
+    <w:lsdException w:name="Colorful List Accent 6" w:uiPriority="72"/>
+    <w:lsdException w:name="Colorful Grid Accent 6" w:uiPriority="73"/>
+    <w:lsdException w:name="Subtle Emphasis" w:uiPriority="19" w:qFormat="1"/>
+    <w:lsdException w:name="Intense Emphasis" w:uiPriority="21" w:qFormat="1"/>
+    <w:lsdException w:name="Subtle Reference" w:uiPriority="31" w:qFormat="1"/>
+    <w:lsdException w:name="Intense Reference" w:uiPriority="32" w:qFormat="1"/>
+    <w:lsdException w:name="Book Title" w:uiPriority="33" w:qFormat="1"/>
+    <w:lsdException w:name="Bibliography" w:semiHidden="1" w:uiPriority="37" w:unhideWhenUsed="1"/>
+    <w:lsdException w:name="TOC Heading" w:semiHidden="1" w:uiPriority="39" w:unhideWhenUsed="1" w:qFormat="1"/>
+    <w:lsdException w:name="Grid Table 4" w:uiPriority="49"/>
+    <w:lsdException w:name="Grid Table 5 Dark" w:uiPriority="50"/>
+    <w:lsdException w:name="Grid Table 6 Colorful" w:uiPriority="51"/>
+    <w:lsdException w:name="Grid Table 7 Colorful" w:uiPriority="52"/>
+    <w:lsdException w:name="Grid Table 1 Light Accent 1" w:uiPriority="46"/>
+    <w:lsdException w:name="Grid Table 2 Accent 1" w:uiPriority="47"/>
+    <w:lsdException w:name="Grid Table 3 Accent 1" w:uiPriority="48"/>
+    <w:lsdException w:name="Grid Table 4 Accent 1" w:uiPriority="49"/>
+    <w:lsdException w:name="Grid Table 5 Dark Accent 1" w:uiPriority="50"/>
+    <w:lsdException w:name="Grid Table 6 Colorful Accent 1" w:uiPriority="51"/>
+    <w:lsdException w:name="Grid Table 7 Colorful Accent 1" w:uiPriority="52"/>
+    <w:lsdException w:name="Grid Table 1 Light Accent 2" w:uiPriority="46"/>
+    <w:lsdException w:name="Grid Table 2 Accent 2" w:uiPriority="47"/>
+    <w:lsdException w:name="Grid Table 3 Accent 2" w:uiPriority="48"/>
+    <w:lsdException w:name="Grid Table 4 Accent 2" w:uiPriority="49"/>
+    <w:lsdException w:name="Grid Table 5 Dark Accent 2" w:uiPriority="50"/>
+    <w:lsdException w:name="Grid Table 6 Colorful Accent 2" w:uiPriority="51"/>
+    <w:lsdException w:name="Grid Table 7 Colorful Accent 2" w:uiPriority="52"/>
+    <w:lsdException w:name="Grid Table 1 Light Accent 3" w:uiPriority="46"/>
+    <w:lsdException w:name="Grid Table 2 Accent 3" w:uiPriority="47"/>
+    <w:lsdException w:name="Grid Table 3 Accent 3" w:uiPriority="48"/>
+    <w:lsdException w:name="Grid Table 4 Accent 3" w:uiPriority="49"/>
+    <w:lsdException w:name="Grid Table 5 Dark Accent 3" w:uiPriority="50"/>
+    <w:lsdException w:name="Grid Table 6 Colorful Accent 3" w:uiPriority="51"/>
+    <w:lsdException w:name="Grid Table 7 Colorful Accent 3" w:uiPriority="52"/>
+    <w:lsdException w:name="Grid Table 1 Light Accent 4" w:uiPriority="46"/>
+    <w:lsdException w:name="Grid Table 2 Accent 4" w:uiPriority="47"/>
+    <w:lsdException w:name="Grid Table 3 Accent 4" w:uiPriority="48"/>
+    <w:lsdException w:name="Grid Table 4 Accent 4" w:uiPriority="49"/>
+    <w:lsdException w:name="Grid Table 5 Dark Accent 4" w:uiPriority="50"/>
+    <w:lsdException w:name="Grid Table 6 Colorful Accent 4" w:uiPriority="51"/>
+    <w:lsdException w:name="Grid Table 7 Colorful Accent 4" w:uiPriority="52"/>
+    <w:lsdException w:name="Grid Table 1 Light Accent 5" w:uiPriority="46"/>
+    <w:lsdException w:name="Grid Table 2 Accent 5" w:uiPriority="47"/>
+    <w:lsdException w:name="Grid Table 3 Accent 5" w:uiPriority="48"/>
+    <w:lsdException w:name="Grid Table 4 Accent 5" w:uiPriority="49"/>
+    <w:lsdException w:name="Grid Table 5 Dark Accent 5" w:uiPriority="50"/>
+    <w:lsdException w:name="Grid Table 6 Colorful Accent 5" w:uiPriority="51"/>
+    <w:lsdException w:name="Grid Table 7 Colorful Accent 5" w:uiPriority="52"/>
+    <w:lsdException w:name="Grid Table 1 Light Accent 6" w:uiPriority="46"/>
+    <w:lsdException w:name="Grid Table 2 Accent 6" w:uiPriority="47"/>
+    <w:lsdException w:name="Grid Table 3 Accent 6" w:uiPriority="48"/>
+    <w:lsdException w:name="Grid Table 4 Accent 6" w:uiPriority="49"/>
+    <w:lsdException w:name="Grid Table 5 Dark Accent 6" w:uiPriority="50"/>
+    <w:lsdException w:name="Grid Table 6 Colorful Accent 6" w:uiPriority="51"/>
+    <w:lsdException w:name="Grid Table 7 Colorful Accent 6" w:uiPriority="52"/>
+    <w:lsdException w:name="List Table 1 Light" w:uiPriority="46"/>
+    <w:lsdException w:name="List Table 2" w:uiPriority="47"/>
+    <w:lsdException w:name="List Table 3" w:uiPriority="48"/>
+    <w:lsdException w:name="List Table 4" w:uiPriority="49"/>
+    <w:lsdException w:name="List Table 5 Dark" w:uiPriority="50"/>
+    <w:lsdException w:name="List Table 6 Colorful" w:uiPriority="51"/>
+    <w:lsdException w:name="List Table 7 Colorful" w:uiPriority="52"/>
+    <w:lsdException w:name="List Table 1 Light Accent 1" w:uiPriority="46"/>
+    <w:lsdException w:name="List Table 2 Accent 1" w:uiPriority="47"/>
+    <w:lsdException w:name="List Table 3 Accent 1" w:uiPriority="48"/>
+    <w:lsdException w:name="List Table 4 Accent 1" w:uiPriority="49"/>
+    <w:lsdException w:name="List Table 5 Dark Accent 1" w:uiPriority="50"/>
+    <w:lsdException w:name="List Table 6 Colorful Accent 1" w:uiPriority="51"/>
+    <w:lsdException w:name="List Table 7 Colorful Accent 1" w:uiPriority="52"/>
+    <w:lsdException w:name="List Table 1 Light Accent 2" w:uiPriority="46"/>
+    <w:lsdException w:name="List Table 2 Accent 2" w:uiPriority="47"/>
+    <w:lsdException w:name="List Table 3 Accent 2" w:uiPriority="48"/>
+    <w:lsdException w:name="List Table 4 Accent 2" w:uiPriority="49"/>
+    <w:lsdException w:name="List Table 5 Dark Accent 2" w:uiPriority="50"/>
+    <w:lsdException w:name="List Table 6 Colorful Accent 2" w:uiPriority="51"/>
+    <w:lsdException w:name="List Table 7 Colorful Accent 2" w:uiPriority="52"/>
+    <w:lsdException w:name="List Table 1 Light Accent 3" w:uiPriority="46"/>
+    <w:lsdException w:name="List Table 2 Accent 3" w:uiPriority="47"/>
+    <w:lsdException w:name="List Table 3 Accent 3" w:uiPriority="48"/>
+    <w:lsdException w:name="List Table 4 Accent 3" w:uiPriority="49"/>
+    <w:lsdException w:name="List Table 5 Dark Accent 3" w:uiPriority="50"/>
+    <w:lsdException w:name="List Table 6 Colorful Accent 3" w:uiPriority="51"/>
+    <w:lsdException w:name="List Table 7 Colorful Accent 3" w:uiPriority="52"/>
+    <w:lsdException w:name="List Table 1 Light Accent 4" w:uiPriority="46"/>
+    <w:lsdException w:name="List Table 2 Accent 4" w:uiPriority="47"/>
+    <w:lsdException w:name="List Table 3 Accent 4" w:uiPriority="48"/>
+    <w:lsdException w:name="List Table 4 Accent 4" w:uiPriority="49"/>
+    <w:lsdException w:name="List Table 5 Dark Accent 4" w:uiPriority="50"/>
+    <w:lsdException w:name="List Table 6 Colorful Accent 4" w:uiPriority="51"/>
+    <w:lsdException w:name="List Table 7 Colorful Accent 4" w:uiPriority="52"/>
+    <w:lsdException w:name="List Table 1 Light Accent 5" w:uiPriority="46"/>
+    <w:lsdException w:name="List Table 2 Accent 5" w:uiPriority="47"/>
+    <w:lsdException w:name="List Table 3 Accent 5" w:uiPriority="48"/>
+    <w:lsdException w:name="List Table 4 Accent 5" w:uiPriority="49"/>
+    <w:lsdException w:name="List Table 5 Dark Accent 5" w:uiPriority="50"/>
+    <w:lsdException w:name="List Table 6 Colorful Accent 5" w:uiPriority="51"/>
+    <w:lsdException w:name="List Table 7 Colorful Accent 5" w:uiPriority="52"/>
+    <w:lsdException w:name="List Table 1 Light Accent 6" w:uiPriority="46"/>
+    <w:lsdException w:name="List Table 2 Accent 6" w:uiPriority="47"/>
+    <w:lsdException w:name="List Table 3 Accent 6" w:uiPriority="48"/>
+    <w:lsdException w:name="List Table 4 Accent 6" w:uiPriority="49"/>
+    <w:lsdException w:name="List Table 5 Dark Accent 6" w:uiPriority="50"/>
+    <w:lsdException w:name="List Table 6 Colorful Accent 6" w:uiPriority="51"/>
+    <w:lsdException w:name="List Table 7 Colorful Accent 6" w:uiPriority="52"/>
   </w:latentStyles>
   <w:style w:type="paragraph" w:default="1" w:styleId="Normal">
     <w:name w:val="Normal"/>

</xml_diff>